<commit_message>
Concluído até a aula 8E
</commit_message>
<xml_diff>
--- a/html3.docx
+++ b/html3.docx
@@ -13,35 +13,87 @@
         <w:rPr>
           <w:rFonts w:ascii="Arial" w:hAnsi="Arial" w:cs="Arial"/>
         </w:rPr>
-        <w:t>Head – informações voltadas para o navegador ou para quem vai consumir a página htm, informações sobre docto.</w:t>
-      </w:r>
-    </w:p>
-    <w:p>
-      <w:pPr>
-        <w:spacing w:after="0" w:line="240" w:lineRule="auto"/>
-        <w:rPr>
-          <w:rFonts w:ascii="Arial" w:hAnsi="Arial" w:cs="Arial"/>
-        </w:rPr>
-      </w:pPr>
-      <w:r>
-        <w:rPr>
-          <w:rFonts w:ascii="Arial" w:hAnsi="Arial" w:cs="Arial"/>
-        </w:rPr>
-        <w:t>Body – informação para o usuário final</w:t>
-      </w:r>
-    </w:p>
-    <w:p>
-      <w:pPr>
-        <w:spacing w:after="0" w:line="240" w:lineRule="auto"/>
-        <w:rPr>
-          <w:rFonts w:ascii="Arial" w:hAnsi="Arial" w:cs="Arial"/>
-        </w:rPr>
-      </w:pPr>
-      <w:r>
-        <w:rPr>
-          <w:rFonts w:ascii="Arial" w:hAnsi="Arial" w:cs="Arial"/>
-        </w:rPr>
-        <w:t>O mínimo para ser considerado html:</w:t>
+        <w:t xml:space="preserve">Head – informações voltadas para o navegador ou para quem vai consumir a página </w:t>
+      </w:r>
+      <w:proofErr w:type="spellStart"/>
+      <w:r>
+        <w:rPr>
+          <w:rFonts w:ascii="Arial" w:hAnsi="Arial" w:cs="Arial"/>
+        </w:rPr>
+        <w:t>htm</w:t>
+      </w:r>
+      <w:proofErr w:type="spellEnd"/>
+      <w:r>
+        <w:rPr>
+          <w:rFonts w:ascii="Arial" w:hAnsi="Arial" w:cs="Arial"/>
+        </w:rPr>
+        <w:t xml:space="preserve">, informações sobre </w:t>
+      </w:r>
+      <w:proofErr w:type="spellStart"/>
+      <w:r>
+        <w:rPr>
+          <w:rFonts w:ascii="Arial" w:hAnsi="Arial" w:cs="Arial"/>
+        </w:rPr>
+        <w:t>docto</w:t>
+      </w:r>
+      <w:proofErr w:type="spellEnd"/>
+      <w:r>
+        <w:rPr>
+          <w:rFonts w:ascii="Arial" w:hAnsi="Arial" w:cs="Arial"/>
+        </w:rPr>
+        <w:t>.</w:t>
+      </w:r>
+    </w:p>
+    <w:p>
+      <w:pPr>
+        <w:spacing w:after="0" w:line="240" w:lineRule="auto"/>
+        <w:rPr>
+          <w:rFonts w:ascii="Arial" w:hAnsi="Arial" w:cs="Arial"/>
+        </w:rPr>
+      </w:pPr>
+      <w:proofErr w:type="spellStart"/>
+      <w:r>
+        <w:rPr>
+          <w:rFonts w:ascii="Arial" w:hAnsi="Arial" w:cs="Arial"/>
+        </w:rPr>
+        <w:t>Body</w:t>
+      </w:r>
+      <w:proofErr w:type="spellEnd"/>
+      <w:r>
+        <w:rPr>
+          <w:rFonts w:ascii="Arial" w:hAnsi="Arial" w:cs="Arial"/>
+        </w:rPr>
+        <w:t xml:space="preserve"> – informação para o usuário final</w:t>
+      </w:r>
+    </w:p>
+    <w:p>
+      <w:pPr>
+        <w:spacing w:after="0" w:line="240" w:lineRule="auto"/>
+        <w:rPr>
+          <w:rFonts w:ascii="Arial" w:hAnsi="Arial" w:cs="Arial"/>
+        </w:rPr>
+      </w:pPr>
+      <w:r>
+        <w:rPr>
+          <w:rFonts w:ascii="Arial" w:hAnsi="Arial" w:cs="Arial"/>
+        </w:rPr>
+        <w:t xml:space="preserve">O mínimo para ser considerado </w:t>
+      </w:r>
+      <w:proofErr w:type="spellStart"/>
+      <w:proofErr w:type="gramStart"/>
+      <w:r>
+        <w:rPr>
+          <w:rFonts w:ascii="Arial" w:hAnsi="Arial" w:cs="Arial"/>
+        </w:rPr>
+        <w:t>html</w:t>
+      </w:r>
+      <w:proofErr w:type="spellEnd"/>
+      <w:proofErr w:type="gramEnd"/>
+      <w:r>
+        <w:rPr>
+          <w:rFonts w:ascii="Arial" w:hAnsi="Arial" w:cs="Arial"/>
+        </w:rPr>
+        <w:t>:</w:t>
       </w:r>
     </w:p>
     <w:p>
@@ -115,26 +167,496 @@
         <w:rPr>
           <w:rFonts w:ascii="Arial" w:hAnsi="Arial" w:cs="Arial"/>
         </w:rPr>
-        <w:t>Parei na AULA 7.C</w:t>
+        <w:t xml:space="preserve">Aula </w:t>
+      </w:r>
+      <w:proofErr w:type="gramStart"/>
+      <w:r>
+        <w:rPr>
+          <w:rFonts w:ascii="Arial" w:hAnsi="Arial" w:cs="Arial"/>
+        </w:rPr>
+        <w:t>8</w:t>
+      </w:r>
+      <w:proofErr w:type="gramEnd"/>
+      <w:r>
+        <w:rPr>
+          <w:rFonts w:ascii="Arial" w:hAnsi="Arial" w:cs="Arial"/>
+        </w:rPr>
+        <w:t>.C</w:t>
+      </w:r>
+    </w:p>
+    <w:p>
+      <w:pPr>
+        <w:spacing w:after="0" w:line="240" w:lineRule="auto"/>
+        <w:rPr>
+          <w:rFonts w:ascii="Arial" w:hAnsi="Arial" w:cs="Arial"/>
+        </w:rPr>
+      </w:pPr>
+      <w:proofErr w:type="spellStart"/>
+      <w:r>
+        <w:rPr>
+          <w:rFonts w:ascii="Arial" w:hAnsi="Arial" w:cs="Arial"/>
+        </w:rPr>
+        <w:t>Tag</w:t>
+      </w:r>
+      <w:proofErr w:type="spellEnd"/>
+      <w:r>
+        <w:rPr>
+          <w:rFonts w:ascii="Arial" w:hAnsi="Arial" w:cs="Arial"/>
+        </w:rPr>
+        <w:t xml:space="preserve"> &lt;</w:t>
+      </w:r>
+      <w:proofErr w:type="spellStart"/>
+      <w:r>
+        <w:rPr>
+          <w:rFonts w:ascii="Arial" w:hAnsi="Arial" w:cs="Arial"/>
+        </w:rPr>
+        <w:t>tbody</w:t>
+      </w:r>
+      <w:proofErr w:type="spellEnd"/>
+      <w:r>
+        <w:rPr>
+          <w:rFonts w:ascii="Arial" w:hAnsi="Arial" w:cs="Arial"/>
+        </w:rPr>
+        <w:t>&gt; para começar a escrever linhas e colunas.</w:t>
+      </w:r>
+    </w:p>
+    <w:p>
+      <w:pPr>
+        <w:spacing w:after="0" w:line="240" w:lineRule="auto"/>
+        <w:rPr>
+          <w:rFonts w:ascii="Arial" w:hAnsi="Arial" w:cs="Arial"/>
+        </w:rPr>
+      </w:pPr>
+      <w:r>
+        <w:rPr>
+          <w:rFonts w:ascii="Arial" w:hAnsi="Arial" w:cs="Arial"/>
+        </w:rPr>
+        <w:t>&lt;</w:t>
+      </w:r>
+      <w:proofErr w:type="spellStart"/>
+      <w:proofErr w:type="gramStart"/>
+      <w:r>
+        <w:rPr>
+          <w:rFonts w:ascii="Arial" w:hAnsi="Arial" w:cs="Arial"/>
+        </w:rPr>
+        <w:t>tr</w:t>
+      </w:r>
+      <w:proofErr w:type="spellEnd"/>
+      <w:proofErr w:type="gramEnd"/>
+      <w:r>
+        <w:rPr>
+          <w:rFonts w:ascii="Arial" w:hAnsi="Arial" w:cs="Arial"/>
+        </w:rPr>
+        <w:t xml:space="preserve">&gt;(linha) </w:t>
+      </w:r>
+    </w:p>
+    <w:p>
+      <w:pPr>
+        <w:spacing w:after="0" w:line="240" w:lineRule="auto"/>
+        <w:rPr>
+          <w:rFonts w:ascii="Arial" w:hAnsi="Arial" w:cs="Arial"/>
+        </w:rPr>
+      </w:pPr>
+      <w:r>
+        <w:rPr>
+          <w:rFonts w:ascii="Arial" w:hAnsi="Arial" w:cs="Arial"/>
+        </w:rPr>
+        <w:t>&lt;</w:t>
+      </w:r>
+      <w:proofErr w:type="spellStart"/>
+      <w:r>
+        <w:rPr>
+          <w:rFonts w:ascii="Arial" w:hAnsi="Arial" w:cs="Arial"/>
+        </w:rPr>
+        <w:t>td</w:t>
+      </w:r>
+      <w:proofErr w:type="spellEnd"/>
+      <w:r>
+        <w:rPr>
+          <w:rFonts w:ascii="Arial" w:hAnsi="Arial" w:cs="Arial"/>
+        </w:rPr>
+        <w:t>&gt;</w:t>
+      </w:r>
+      <w:proofErr w:type="gramStart"/>
+      <w:r>
+        <w:rPr>
+          <w:rFonts w:ascii="Arial" w:hAnsi="Arial" w:cs="Arial"/>
+        </w:rPr>
+        <w:t>(</w:t>
+      </w:r>
+      <w:proofErr w:type="gramEnd"/>
+      <w:r>
+        <w:rPr>
+          <w:rFonts w:ascii="Arial" w:hAnsi="Arial" w:cs="Arial"/>
+        </w:rPr>
+        <w:t>o que vai escrito na célula)</w:t>
+      </w:r>
+    </w:p>
+    <w:p>
+      <w:pPr>
+        <w:spacing w:after="0" w:line="240" w:lineRule="auto"/>
+        <w:rPr>
+          <w:rFonts w:ascii="Arial" w:hAnsi="Arial" w:cs="Arial"/>
+        </w:rPr>
+      </w:pPr>
+      <w:r>
+        <w:rPr>
+          <w:noProof/>
+          <w:lang w:eastAsia="pt-BR"/>
+        </w:rPr>
+        <w:lastRenderedPageBreak/>
+        <w:drawing>
+          <wp:inline distT="0" distB="0" distL="0" distR="0" wp14:anchorId="543E6AF7" wp14:editId="33AFE5EF">
+            <wp:extent cx="3819525" cy="1247775"/>
+            <wp:effectExtent l="0" t="0" r="9525" b="9525"/>
+            <wp:docPr id="2" name="Imagem 2"/>
+            <wp:cNvGraphicFramePr>
+              <a:graphicFrameLocks xmlns:a="http://schemas.openxmlformats.org/drawingml/2006/main" noChangeAspect="1"/>
+            </wp:cNvGraphicFramePr>
+            <a:graphic xmlns:a="http://schemas.openxmlformats.org/drawingml/2006/main">
+              <a:graphicData uri="http://schemas.openxmlformats.org/drawingml/2006/picture">
+                <pic:pic xmlns:pic="http://schemas.openxmlformats.org/drawingml/2006/picture">
+                  <pic:nvPicPr>
+                    <pic:cNvPr id="0" name=""/>
+                    <pic:cNvPicPr/>
+                  </pic:nvPicPr>
+                  <pic:blipFill>
+                    <a:blip r:embed="rId6"/>
+                    <a:stretch>
+                      <a:fillRect/>
+                    </a:stretch>
+                  </pic:blipFill>
+                  <pic:spPr>
+                    <a:xfrm>
+                      <a:off x="0" y="0"/>
+                      <a:ext cx="3819525" cy="1247775"/>
+                    </a:xfrm>
+                    <a:prstGeom prst="rect">
+                      <a:avLst/>
+                    </a:prstGeom>
+                  </pic:spPr>
+                </pic:pic>
+              </a:graphicData>
+            </a:graphic>
+          </wp:inline>
+        </w:drawing>
+      </w:r>
+      <w:r>
+        <w:rPr>
+          <w:rFonts w:ascii="Arial" w:hAnsi="Arial" w:cs="Arial"/>
+        </w:rPr>
+        <w:t xml:space="preserve"> </w:t>
+      </w:r>
+      <w:r>
+        <w:rPr>
+          <w:noProof/>
+          <w:lang w:eastAsia="pt-BR"/>
+        </w:rPr>
+        <w:drawing>
+          <wp:inline distT="0" distB="0" distL="0" distR="0" wp14:anchorId="5773497F" wp14:editId="6FE25797">
+            <wp:extent cx="3314700" cy="2657475"/>
+            <wp:effectExtent l="0" t="0" r="0" b="9525"/>
+            <wp:docPr id="3" name="Imagem 3"/>
+            <wp:cNvGraphicFramePr>
+              <a:graphicFrameLocks xmlns:a="http://schemas.openxmlformats.org/drawingml/2006/main" noChangeAspect="1"/>
+            </wp:cNvGraphicFramePr>
+            <a:graphic xmlns:a="http://schemas.openxmlformats.org/drawingml/2006/main">
+              <a:graphicData uri="http://schemas.openxmlformats.org/drawingml/2006/picture">
+                <pic:pic xmlns:pic="http://schemas.openxmlformats.org/drawingml/2006/picture">
+                  <pic:nvPicPr>
+                    <pic:cNvPr id="0" name=""/>
+                    <pic:cNvPicPr/>
+                  </pic:nvPicPr>
+                  <pic:blipFill>
+                    <a:blip r:embed="rId7"/>
+                    <a:stretch>
+                      <a:fillRect/>
+                    </a:stretch>
+                  </pic:blipFill>
+                  <pic:spPr>
+                    <a:xfrm>
+                      <a:off x="0" y="0"/>
+                      <a:ext cx="3314700" cy="2657475"/>
+                    </a:xfrm>
+                    <a:prstGeom prst="rect">
+                      <a:avLst/>
+                    </a:prstGeom>
+                  </pic:spPr>
+                </pic:pic>
+              </a:graphicData>
+            </a:graphic>
+          </wp:inline>
+        </w:drawing>
+      </w:r>
+    </w:p>
+    <w:p>
+      <w:pPr>
+        <w:spacing w:after="0" w:line="240" w:lineRule="auto"/>
+        <w:rPr>
+          <w:rFonts w:ascii="Arial" w:hAnsi="Arial" w:cs="Arial"/>
+        </w:rPr>
+      </w:pPr>
+    </w:p>
+    <w:p>
+      <w:pPr>
+        <w:spacing w:after="0" w:line="240" w:lineRule="auto"/>
+        <w:rPr>
+          <w:rFonts w:ascii="Arial" w:hAnsi="Arial" w:cs="Arial"/>
+        </w:rPr>
+      </w:pPr>
+      <w:proofErr w:type="spellStart"/>
+      <w:r>
+        <w:rPr>
+          <w:rFonts w:ascii="Arial" w:hAnsi="Arial" w:cs="Arial"/>
+        </w:rPr>
+        <w:t>Tag</w:t>
+      </w:r>
+      <w:proofErr w:type="spellEnd"/>
+      <w:r>
+        <w:rPr>
+          <w:rFonts w:ascii="Arial" w:hAnsi="Arial" w:cs="Arial"/>
+        </w:rPr>
+        <w:t xml:space="preserve"> &lt;</w:t>
+      </w:r>
+      <w:proofErr w:type="spellStart"/>
+      <w:r>
+        <w:rPr>
+          <w:rFonts w:ascii="Arial" w:hAnsi="Arial" w:cs="Arial"/>
+        </w:rPr>
+        <w:t>rowspan</w:t>
+      </w:r>
+      <w:proofErr w:type="spellEnd"/>
+      <w:r>
+        <w:rPr>
+          <w:rFonts w:ascii="Arial" w:hAnsi="Arial" w:cs="Arial"/>
+        </w:rPr>
+        <w:t>&gt; mesclar colunas</w:t>
+      </w:r>
+    </w:p>
+    <w:p>
+      <w:pPr>
+        <w:spacing w:after="0" w:line="240" w:lineRule="auto"/>
+        <w:rPr>
+          <w:rFonts w:ascii="Arial" w:hAnsi="Arial" w:cs="Arial"/>
+        </w:rPr>
+      </w:pPr>
+      <w:proofErr w:type="spellStart"/>
+      <w:r>
+        <w:rPr>
+          <w:rFonts w:ascii="Arial" w:hAnsi="Arial" w:cs="Arial"/>
+        </w:rPr>
+        <w:t>Tag</w:t>
+      </w:r>
+      <w:proofErr w:type="spellEnd"/>
+      <w:r>
+        <w:rPr>
+          <w:rFonts w:ascii="Arial" w:hAnsi="Arial" w:cs="Arial"/>
+        </w:rPr>
+        <w:t xml:space="preserve"> &lt;</w:t>
+      </w:r>
+      <w:proofErr w:type="spellStart"/>
+      <w:r>
+        <w:rPr>
+          <w:rFonts w:ascii="Arial" w:hAnsi="Arial" w:cs="Arial"/>
+        </w:rPr>
+        <w:t>colspan</w:t>
+      </w:r>
+      <w:proofErr w:type="spellEnd"/>
+      <w:r>
+        <w:rPr>
+          <w:rFonts w:ascii="Arial" w:hAnsi="Arial" w:cs="Arial"/>
+        </w:rPr>
+        <w:t>&gt; mesclar linhas</w:t>
+      </w:r>
+    </w:p>
+    <w:p>
+      <w:pPr>
+        <w:spacing w:after="0" w:line="240" w:lineRule="auto"/>
+        <w:rPr>
+          <w:rFonts w:ascii="Arial" w:hAnsi="Arial" w:cs="Arial"/>
+        </w:rPr>
+      </w:pPr>
+    </w:p>
+    <w:p>
+      <w:pPr>
+        <w:spacing w:after="0" w:line="240" w:lineRule="auto"/>
+        <w:rPr>
+          <w:rFonts w:ascii="Arial" w:hAnsi="Arial" w:cs="Arial"/>
+        </w:rPr>
+      </w:pPr>
+      <w:proofErr w:type="spellStart"/>
+      <w:r>
+        <w:rPr>
+          <w:rFonts w:ascii="Arial" w:hAnsi="Arial" w:cs="Arial"/>
+        </w:rPr>
+        <w:t>Tag</w:t>
+      </w:r>
+      <w:proofErr w:type="spellEnd"/>
+      <w:r>
+        <w:rPr>
+          <w:rFonts w:ascii="Arial" w:hAnsi="Arial" w:cs="Arial"/>
+        </w:rPr>
+        <w:t xml:space="preserve"> &lt;</w:t>
+      </w:r>
+      <w:proofErr w:type="spellStart"/>
+      <w:r>
+        <w:rPr>
+          <w:rFonts w:ascii="Arial" w:hAnsi="Arial" w:cs="Arial"/>
+        </w:rPr>
+        <w:t>thead</w:t>
+      </w:r>
+      <w:proofErr w:type="spellEnd"/>
+      <w:r>
+        <w:rPr>
+          <w:rFonts w:ascii="Arial" w:hAnsi="Arial" w:cs="Arial"/>
+        </w:rPr>
+        <w:t xml:space="preserve">&gt; insere cabeçalho na tabela </w:t>
+      </w:r>
+    </w:p>
+    <w:p>
+      <w:pPr>
+        <w:spacing w:after="0" w:line="240" w:lineRule="auto"/>
+        <w:rPr>
+          <w:rFonts w:ascii="Arial" w:hAnsi="Arial" w:cs="Arial"/>
+        </w:rPr>
+      </w:pPr>
+      <w:proofErr w:type="spellStart"/>
+      <w:r>
+        <w:rPr>
+          <w:rFonts w:ascii="Arial" w:hAnsi="Arial" w:cs="Arial"/>
+        </w:rPr>
+        <w:t>Tag</w:t>
+      </w:r>
+      <w:proofErr w:type="spellEnd"/>
+      <w:r>
+        <w:rPr>
+          <w:rFonts w:ascii="Arial" w:hAnsi="Arial" w:cs="Arial"/>
+        </w:rPr>
+        <w:t xml:space="preserve"> &lt;</w:t>
+      </w:r>
+      <w:proofErr w:type="spellStart"/>
+      <w:r>
+        <w:rPr>
+          <w:rFonts w:ascii="Arial" w:hAnsi="Arial" w:cs="Arial"/>
+        </w:rPr>
+        <w:t>th</w:t>
+      </w:r>
+      <w:proofErr w:type="spellEnd"/>
+      <w:r>
+        <w:rPr>
+          <w:rFonts w:ascii="Arial" w:hAnsi="Arial" w:cs="Arial"/>
+        </w:rPr>
+        <w:t>&gt; dá um destaque nas linhas informando que o conteúdo está relacionado a ela</w:t>
+      </w:r>
+    </w:p>
+    <w:p>
+      <w:pPr>
+        <w:spacing w:after="0" w:line="240" w:lineRule="auto"/>
+        <w:rPr>
+          <w:rFonts w:ascii="Arial" w:hAnsi="Arial" w:cs="Arial"/>
+        </w:rPr>
+      </w:pPr>
+      <w:proofErr w:type="spellStart"/>
+      <w:r>
+        <w:rPr>
+          <w:rFonts w:ascii="Arial" w:hAnsi="Arial" w:cs="Arial"/>
+        </w:rPr>
+        <w:t>Tag</w:t>
+      </w:r>
+      <w:proofErr w:type="spellEnd"/>
+      <w:r>
+        <w:rPr>
+          <w:rFonts w:ascii="Arial" w:hAnsi="Arial" w:cs="Arial"/>
+        </w:rPr>
+        <w:t xml:space="preserve"> &lt;</w:t>
+      </w:r>
+      <w:proofErr w:type="spellStart"/>
+      <w:r>
+        <w:rPr>
+          <w:rFonts w:ascii="Arial" w:hAnsi="Arial" w:cs="Arial"/>
+        </w:rPr>
+        <w:t>tfoot</w:t>
+      </w:r>
+      <w:proofErr w:type="spellEnd"/>
+      <w:r>
+        <w:rPr>
+          <w:rFonts w:ascii="Arial" w:hAnsi="Arial" w:cs="Arial"/>
+        </w:rPr>
+        <w:t>&gt; insere rodapé</w:t>
+      </w:r>
+    </w:p>
+    <w:p>
+      <w:pPr>
+        <w:spacing w:after="0" w:line="240" w:lineRule="auto"/>
+        <w:rPr>
+          <w:rFonts w:ascii="Arial" w:hAnsi="Arial" w:cs="Arial"/>
+        </w:rPr>
+      </w:pPr>
+    </w:p>
+    <w:p>
+      <w:pPr>
+        <w:spacing w:after="0" w:line="240" w:lineRule="auto"/>
+        <w:rPr>
+          <w:rFonts w:ascii="Arial" w:hAnsi="Arial" w:cs="Arial"/>
+        </w:rPr>
+      </w:pPr>
+      <w:r>
+        <w:rPr>
+          <w:rFonts w:ascii="Arial" w:hAnsi="Arial" w:cs="Arial"/>
+        </w:rPr>
+        <w:t>Parei na aula:</w:t>
+      </w:r>
+    </w:p>
+    <w:p>
+      <w:pPr>
+        <w:spacing w:after="0" w:line="240" w:lineRule="auto"/>
+        <w:rPr>
+          <w:rFonts w:ascii="Arial" w:hAnsi="Arial" w:cs="Arial"/>
+        </w:rPr>
+      </w:pPr>
+      <w:r>
+        <w:rPr>
+          <w:noProof/>
+          <w:lang w:eastAsia="pt-BR"/>
+        </w:rPr>
+        <w:drawing>
+          <wp:inline distT="0" distB="0" distL="0" distR="0" wp14:anchorId="7B092A7D" wp14:editId="5C0F3672">
+            <wp:extent cx="3724275" cy="1009650"/>
+            <wp:effectExtent l="0" t="0" r="9525" b="0"/>
+            <wp:docPr id="4" name="Imagem 4"/>
+            <wp:cNvGraphicFramePr>
+              <a:graphicFrameLocks xmlns:a="http://schemas.openxmlformats.org/drawingml/2006/main" noChangeAspect="1"/>
+            </wp:cNvGraphicFramePr>
+            <a:graphic xmlns:a="http://schemas.openxmlformats.org/drawingml/2006/main">
+              <a:graphicData uri="http://schemas.openxmlformats.org/drawingml/2006/picture">
+                <pic:pic xmlns:pic="http://schemas.openxmlformats.org/drawingml/2006/picture">
+                  <pic:nvPicPr>
+                    <pic:cNvPr id="0" name=""/>
+                    <pic:cNvPicPr/>
+                  </pic:nvPicPr>
+                  <pic:blipFill>
+                    <a:blip r:embed="rId8"/>
+                    <a:stretch>
+                      <a:fillRect/>
+                    </a:stretch>
+                  </pic:blipFill>
+                  <pic:spPr>
+                    <a:xfrm>
+                      <a:off x="0" y="0"/>
+                      <a:ext cx="3724275" cy="1009650"/>
+                    </a:xfrm>
+                    <a:prstGeom prst="rect">
+                      <a:avLst/>
+                    </a:prstGeom>
+                  </pic:spPr>
+                </pic:pic>
+              </a:graphicData>
+            </a:graphic>
+          </wp:inline>
+        </w:drawing>
       </w:r>
       <w:bookmarkStart w:id="0" w:name="_GoBack"/>
       <w:bookmarkEnd w:id="0"/>
-    </w:p>
-    <w:p>
-      <w:pPr>
-        <w:spacing w:after="0" w:line="240" w:lineRule="auto"/>
-        <w:rPr>
-          <w:rFonts w:ascii="Arial" w:hAnsi="Arial" w:cs="Arial"/>
-        </w:rPr>
-      </w:pPr>
-    </w:p>
-    <w:p>
-      <w:pPr>
-        <w:spacing w:after="0" w:line="240" w:lineRule="auto"/>
-        <w:rPr>
-          <w:rFonts w:ascii="Arial" w:hAnsi="Arial" w:cs="Arial"/>
-        </w:rPr>
-      </w:pPr>
     </w:p>
     <w:sectPr>
       <w:pgSz w:w="11906" w:h="16838"/>

</xml_diff>

<commit_message>
concluído todas as aulas da pasta 11
</commit_message>
<xml_diff>
--- a/html3.docx
+++ b/html3.docx
@@ -13,87 +13,35 @@
         <w:rPr>
           <w:rFonts w:ascii="Arial" w:hAnsi="Arial" w:cs="Arial"/>
         </w:rPr>
-        <w:t xml:space="preserve">Head – informações voltadas para o navegador ou para quem vai consumir a página </w:t>
-      </w:r>
-      <w:proofErr w:type="spellStart"/>
-      <w:r>
-        <w:rPr>
-          <w:rFonts w:ascii="Arial" w:hAnsi="Arial" w:cs="Arial"/>
-        </w:rPr>
-        <w:t>htm</w:t>
-      </w:r>
-      <w:proofErr w:type="spellEnd"/>
-      <w:r>
-        <w:rPr>
-          <w:rFonts w:ascii="Arial" w:hAnsi="Arial" w:cs="Arial"/>
-        </w:rPr>
-        <w:t xml:space="preserve">, informações sobre </w:t>
-      </w:r>
-      <w:proofErr w:type="spellStart"/>
-      <w:r>
-        <w:rPr>
-          <w:rFonts w:ascii="Arial" w:hAnsi="Arial" w:cs="Arial"/>
-        </w:rPr>
-        <w:t>docto</w:t>
-      </w:r>
-      <w:proofErr w:type="spellEnd"/>
-      <w:r>
-        <w:rPr>
-          <w:rFonts w:ascii="Arial" w:hAnsi="Arial" w:cs="Arial"/>
-        </w:rPr>
-        <w:t>.</w:t>
-      </w:r>
-    </w:p>
-    <w:p>
-      <w:pPr>
-        <w:spacing w:after="0" w:line="240" w:lineRule="auto"/>
-        <w:rPr>
-          <w:rFonts w:ascii="Arial" w:hAnsi="Arial" w:cs="Arial"/>
-        </w:rPr>
-      </w:pPr>
-      <w:proofErr w:type="spellStart"/>
-      <w:r>
-        <w:rPr>
-          <w:rFonts w:ascii="Arial" w:hAnsi="Arial" w:cs="Arial"/>
-        </w:rPr>
-        <w:t>Body</w:t>
-      </w:r>
-      <w:proofErr w:type="spellEnd"/>
-      <w:r>
-        <w:rPr>
-          <w:rFonts w:ascii="Arial" w:hAnsi="Arial" w:cs="Arial"/>
-        </w:rPr>
-        <w:t xml:space="preserve"> – informação para o usuário final</w:t>
-      </w:r>
-    </w:p>
-    <w:p>
-      <w:pPr>
-        <w:spacing w:after="0" w:line="240" w:lineRule="auto"/>
-        <w:rPr>
-          <w:rFonts w:ascii="Arial" w:hAnsi="Arial" w:cs="Arial"/>
-        </w:rPr>
-      </w:pPr>
-      <w:r>
-        <w:rPr>
-          <w:rFonts w:ascii="Arial" w:hAnsi="Arial" w:cs="Arial"/>
-        </w:rPr>
-        <w:t xml:space="preserve">O mínimo para ser considerado </w:t>
-      </w:r>
-      <w:proofErr w:type="spellStart"/>
-      <w:proofErr w:type="gramStart"/>
-      <w:r>
-        <w:rPr>
-          <w:rFonts w:ascii="Arial" w:hAnsi="Arial" w:cs="Arial"/>
-        </w:rPr>
-        <w:t>html</w:t>
-      </w:r>
-      <w:proofErr w:type="spellEnd"/>
-      <w:proofErr w:type="gramEnd"/>
-      <w:r>
-        <w:rPr>
-          <w:rFonts w:ascii="Arial" w:hAnsi="Arial" w:cs="Arial"/>
-        </w:rPr>
-        <w:t>:</w:t>
+        <w:t>Head – informações voltadas para o navegador ou para quem vai consumir a página htm, informações sobre docto.</w:t>
+      </w:r>
+    </w:p>
+    <w:p>
+      <w:pPr>
+        <w:spacing w:after="0" w:line="240" w:lineRule="auto"/>
+        <w:rPr>
+          <w:rFonts w:ascii="Arial" w:hAnsi="Arial" w:cs="Arial"/>
+        </w:rPr>
+      </w:pPr>
+      <w:r>
+        <w:rPr>
+          <w:rFonts w:ascii="Arial" w:hAnsi="Arial" w:cs="Arial"/>
+        </w:rPr>
+        <w:t>Body – informação para o usuário final</w:t>
+      </w:r>
+    </w:p>
+    <w:p>
+      <w:pPr>
+        <w:spacing w:after="0" w:line="240" w:lineRule="auto"/>
+        <w:rPr>
+          <w:rFonts w:ascii="Arial" w:hAnsi="Arial" w:cs="Arial"/>
+        </w:rPr>
+      </w:pPr>
+      <w:r>
+        <w:rPr>
+          <w:rFonts w:ascii="Arial" w:hAnsi="Arial" w:cs="Arial"/>
+        </w:rPr>
+        <w:t>O mínimo para ser considerado html:</w:t>
       </w:r>
     </w:p>
     <w:p>
@@ -167,129 +115,49 @@
         <w:rPr>
           <w:rFonts w:ascii="Arial" w:hAnsi="Arial" w:cs="Arial"/>
         </w:rPr>
-        <w:t xml:space="preserve">Aula </w:t>
-      </w:r>
-      <w:proofErr w:type="gramStart"/>
-      <w:r>
-        <w:rPr>
-          <w:rFonts w:ascii="Arial" w:hAnsi="Arial" w:cs="Arial"/>
-        </w:rPr>
-        <w:t>8</w:t>
-      </w:r>
-      <w:proofErr w:type="gramEnd"/>
-      <w:r>
-        <w:rPr>
-          <w:rFonts w:ascii="Arial" w:hAnsi="Arial" w:cs="Arial"/>
-        </w:rPr>
-        <w:t>.C</w:t>
-      </w:r>
-    </w:p>
-    <w:p>
-      <w:pPr>
-        <w:spacing w:after="0" w:line="240" w:lineRule="auto"/>
-        <w:rPr>
-          <w:rFonts w:ascii="Arial" w:hAnsi="Arial" w:cs="Arial"/>
-        </w:rPr>
-      </w:pPr>
-      <w:proofErr w:type="spellStart"/>
-      <w:r>
-        <w:rPr>
-          <w:rFonts w:ascii="Arial" w:hAnsi="Arial" w:cs="Arial"/>
-        </w:rPr>
-        <w:t>Tag</w:t>
-      </w:r>
-      <w:proofErr w:type="spellEnd"/>
-      <w:r>
-        <w:rPr>
-          <w:rFonts w:ascii="Arial" w:hAnsi="Arial" w:cs="Arial"/>
-        </w:rPr>
-        <w:t xml:space="preserve"> &lt;</w:t>
-      </w:r>
-      <w:proofErr w:type="spellStart"/>
-      <w:r>
-        <w:rPr>
-          <w:rFonts w:ascii="Arial" w:hAnsi="Arial" w:cs="Arial"/>
-        </w:rPr>
-        <w:t>tbody</w:t>
-      </w:r>
-      <w:proofErr w:type="spellEnd"/>
-      <w:r>
-        <w:rPr>
-          <w:rFonts w:ascii="Arial" w:hAnsi="Arial" w:cs="Arial"/>
-        </w:rPr>
-        <w:t>&gt; para começar a escrever linhas e colunas.</w:t>
-      </w:r>
-    </w:p>
-    <w:p>
-      <w:pPr>
-        <w:spacing w:after="0" w:line="240" w:lineRule="auto"/>
-        <w:rPr>
-          <w:rFonts w:ascii="Arial" w:hAnsi="Arial" w:cs="Arial"/>
-        </w:rPr>
-      </w:pPr>
-      <w:r>
-        <w:rPr>
-          <w:rFonts w:ascii="Arial" w:hAnsi="Arial" w:cs="Arial"/>
-        </w:rPr>
-        <w:t>&lt;</w:t>
-      </w:r>
-      <w:proofErr w:type="spellStart"/>
-      <w:proofErr w:type="gramStart"/>
-      <w:r>
-        <w:rPr>
-          <w:rFonts w:ascii="Arial" w:hAnsi="Arial" w:cs="Arial"/>
-        </w:rPr>
-        <w:t>tr</w:t>
-      </w:r>
-      <w:proofErr w:type="spellEnd"/>
-      <w:proofErr w:type="gramEnd"/>
-      <w:r>
-        <w:rPr>
-          <w:rFonts w:ascii="Arial" w:hAnsi="Arial" w:cs="Arial"/>
-        </w:rPr>
-        <w:t xml:space="preserve">&gt;(linha) </w:t>
-      </w:r>
-    </w:p>
-    <w:p>
-      <w:pPr>
-        <w:spacing w:after="0" w:line="240" w:lineRule="auto"/>
-        <w:rPr>
-          <w:rFonts w:ascii="Arial" w:hAnsi="Arial" w:cs="Arial"/>
-        </w:rPr>
-      </w:pPr>
-      <w:r>
-        <w:rPr>
-          <w:rFonts w:ascii="Arial" w:hAnsi="Arial" w:cs="Arial"/>
-        </w:rPr>
-        <w:t>&lt;</w:t>
-      </w:r>
-      <w:proofErr w:type="spellStart"/>
-      <w:r>
-        <w:rPr>
-          <w:rFonts w:ascii="Arial" w:hAnsi="Arial" w:cs="Arial"/>
-        </w:rPr>
-        <w:t>td</w:t>
-      </w:r>
-      <w:proofErr w:type="spellEnd"/>
-      <w:r>
-        <w:rPr>
-          <w:rFonts w:ascii="Arial" w:hAnsi="Arial" w:cs="Arial"/>
-        </w:rPr>
-        <w:t>&gt;</w:t>
-      </w:r>
-      <w:proofErr w:type="gramStart"/>
-      <w:r>
-        <w:rPr>
-          <w:rFonts w:ascii="Arial" w:hAnsi="Arial" w:cs="Arial"/>
-        </w:rPr>
-        <w:t>(</w:t>
-      </w:r>
-      <w:proofErr w:type="gramEnd"/>
-      <w:r>
-        <w:rPr>
-          <w:rFonts w:ascii="Arial" w:hAnsi="Arial" w:cs="Arial"/>
-        </w:rPr>
-        <w:t>o que vai escrito na célula)</w:t>
+        <w:t>Aula 8.C</w:t>
+      </w:r>
+    </w:p>
+    <w:p>
+      <w:pPr>
+        <w:spacing w:after="0" w:line="240" w:lineRule="auto"/>
+        <w:rPr>
+          <w:rFonts w:ascii="Arial" w:hAnsi="Arial" w:cs="Arial"/>
+        </w:rPr>
+      </w:pPr>
+      <w:r>
+        <w:rPr>
+          <w:rFonts w:ascii="Arial" w:hAnsi="Arial" w:cs="Arial"/>
+        </w:rPr>
+        <w:t>Tag &lt;tbody&gt; para começar a escrever linhas e colunas.</w:t>
+      </w:r>
+    </w:p>
+    <w:p>
+      <w:pPr>
+        <w:spacing w:after="0" w:line="240" w:lineRule="auto"/>
+        <w:rPr>
+          <w:rFonts w:ascii="Arial" w:hAnsi="Arial" w:cs="Arial"/>
+        </w:rPr>
+      </w:pPr>
+      <w:r>
+        <w:rPr>
+          <w:rFonts w:ascii="Arial" w:hAnsi="Arial" w:cs="Arial"/>
+        </w:rPr>
+        <w:t xml:space="preserve">&lt;tr&gt;(linha) </w:t>
+      </w:r>
+    </w:p>
+    <w:p>
+      <w:pPr>
+        <w:spacing w:after="0" w:line="240" w:lineRule="auto"/>
+        <w:rPr>
+          <w:rFonts w:ascii="Arial" w:hAnsi="Arial" w:cs="Arial"/>
+        </w:rPr>
+      </w:pPr>
+      <w:r>
+        <w:rPr>
+          <w:rFonts w:ascii="Arial" w:hAnsi="Arial" w:cs="Arial"/>
+        </w:rPr>
+        <w:t>&lt;td&gt;(o que vai escrito na célula)</w:t>
       </w:r>
     </w:p>
     <w:p>
@@ -404,207 +272,141 @@
           <w:rFonts w:ascii="Arial" w:hAnsi="Arial" w:cs="Arial"/>
         </w:rPr>
       </w:pPr>
-      <w:proofErr w:type="spellStart"/>
-      <w:r>
-        <w:rPr>
-          <w:rFonts w:ascii="Arial" w:hAnsi="Arial" w:cs="Arial"/>
-        </w:rPr>
-        <w:t>Tag</w:t>
-      </w:r>
-      <w:proofErr w:type="spellEnd"/>
-      <w:r>
-        <w:rPr>
-          <w:rFonts w:ascii="Arial" w:hAnsi="Arial" w:cs="Arial"/>
-        </w:rPr>
-        <w:t xml:space="preserve"> &lt;</w:t>
-      </w:r>
-      <w:proofErr w:type="spellStart"/>
-      <w:r>
-        <w:rPr>
-          <w:rFonts w:ascii="Arial" w:hAnsi="Arial" w:cs="Arial"/>
-        </w:rPr>
-        <w:t>rowspan</w:t>
-      </w:r>
-      <w:proofErr w:type="spellEnd"/>
-      <w:r>
-        <w:rPr>
-          <w:rFonts w:ascii="Arial" w:hAnsi="Arial" w:cs="Arial"/>
-        </w:rPr>
-        <w:t>&gt; mesclar colunas</w:t>
-      </w:r>
-    </w:p>
-    <w:p>
-      <w:pPr>
-        <w:spacing w:after="0" w:line="240" w:lineRule="auto"/>
-        <w:rPr>
-          <w:rFonts w:ascii="Arial" w:hAnsi="Arial" w:cs="Arial"/>
-        </w:rPr>
-      </w:pPr>
-      <w:proofErr w:type="spellStart"/>
-      <w:r>
-        <w:rPr>
-          <w:rFonts w:ascii="Arial" w:hAnsi="Arial" w:cs="Arial"/>
-        </w:rPr>
-        <w:t>Tag</w:t>
-      </w:r>
-      <w:proofErr w:type="spellEnd"/>
-      <w:r>
-        <w:rPr>
-          <w:rFonts w:ascii="Arial" w:hAnsi="Arial" w:cs="Arial"/>
-        </w:rPr>
-        <w:t xml:space="preserve"> &lt;</w:t>
-      </w:r>
-      <w:proofErr w:type="spellStart"/>
-      <w:r>
-        <w:rPr>
-          <w:rFonts w:ascii="Arial" w:hAnsi="Arial" w:cs="Arial"/>
-        </w:rPr>
-        <w:t>colspan</w:t>
-      </w:r>
-      <w:proofErr w:type="spellEnd"/>
-      <w:r>
-        <w:rPr>
-          <w:rFonts w:ascii="Arial" w:hAnsi="Arial" w:cs="Arial"/>
-        </w:rPr>
-        <w:t>&gt; mesclar linhas</w:t>
-      </w:r>
-    </w:p>
-    <w:p>
-      <w:pPr>
-        <w:spacing w:after="0" w:line="240" w:lineRule="auto"/>
-        <w:rPr>
-          <w:rFonts w:ascii="Arial" w:hAnsi="Arial" w:cs="Arial"/>
-        </w:rPr>
-      </w:pPr>
-    </w:p>
-    <w:p>
-      <w:pPr>
-        <w:spacing w:after="0" w:line="240" w:lineRule="auto"/>
-        <w:rPr>
-          <w:rFonts w:ascii="Arial" w:hAnsi="Arial" w:cs="Arial"/>
-        </w:rPr>
-      </w:pPr>
-      <w:proofErr w:type="spellStart"/>
-      <w:r>
-        <w:rPr>
-          <w:rFonts w:ascii="Arial" w:hAnsi="Arial" w:cs="Arial"/>
-        </w:rPr>
-        <w:t>Tag</w:t>
-      </w:r>
-      <w:proofErr w:type="spellEnd"/>
-      <w:r>
-        <w:rPr>
-          <w:rFonts w:ascii="Arial" w:hAnsi="Arial" w:cs="Arial"/>
-        </w:rPr>
-        <w:t xml:space="preserve"> &lt;</w:t>
-      </w:r>
-      <w:proofErr w:type="spellStart"/>
-      <w:r>
-        <w:rPr>
-          <w:rFonts w:ascii="Arial" w:hAnsi="Arial" w:cs="Arial"/>
-        </w:rPr>
-        <w:t>thead</w:t>
-      </w:r>
-      <w:proofErr w:type="spellEnd"/>
-      <w:r>
-        <w:rPr>
-          <w:rFonts w:ascii="Arial" w:hAnsi="Arial" w:cs="Arial"/>
-        </w:rPr>
-        <w:t xml:space="preserve">&gt; insere cabeçalho na tabela </w:t>
-      </w:r>
-    </w:p>
-    <w:p>
-      <w:pPr>
-        <w:spacing w:after="0" w:line="240" w:lineRule="auto"/>
-        <w:rPr>
-          <w:rFonts w:ascii="Arial" w:hAnsi="Arial" w:cs="Arial"/>
-        </w:rPr>
-      </w:pPr>
-      <w:proofErr w:type="spellStart"/>
-      <w:r>
-        <w:rPr>
-          <w:rFonts w:ascii="Arial" w:hAnsi="Arial" w:cs="Arial"/>
-        </w:rPr>
-        <w:t>Tag</w:t>
-      </w:r>
-      <w:proofErr w:type="spellEnd"/>
-      <w:r>
-        <w:rPr>
-          <w:rFonts w:ascii="Arial" w:hAnsi="Arial" w:cs="Arial"/>
-        </w:rPr>
-        <w:t xml:space="preserve"> &lt;</w:t>
-      </w:r>
-      <w:proofErr w:type="spellStart"/>
-      <w:r>
-        <w:rPr>
-          <w:rFonts w:ascii="Arial" w:hAnsi="Arial" w:cs="Arial"/>
-        </w:rPr>
-        <w:t>th</w:t>
-      </w:r>
-      <w:proofErr w:type="spellEnd"/>
-      <w:r>
-        <w:rPr>
-          <w:rFonts w:ascii="Arial" w:hAnsi="Arial" w:cs="Arial"/>
-        </w:rPr>
-        <w:t>&gt; dá um destaque nas linhas informando que o conteúdo está relacionado a ela</w:t>
-      </w:r>
-    </w:p>
-    <w:p>
-      <w:pPr>
-        <w:spacing w:after="0" w:line="240" w:lineRule="auto"/>
-        <w:rPr>
-          <w:rFonts w:ascii="Arial" w:hAnsi="Arial" w:cs="Arial"/>
-        </w:rPr>
-      </w:pPr>
-      <w:proofErr w:type="spellStart"/>
-      <w:r>
-        <w:rPr>
-          <w:rFonts w:ascii="Arial" w:hAnsi="Arial" w:cs="Arial"/>
-        </w:rPr>
-        <w:t>Tag</w:t>
-      </w:r>
-      <w:proofErr w:type="spellEnd"/>
-      <w:r>
-        <w:rPr>
-          <w:rFonts w:ascii="Arial" w:hAnsi="Arial" w:cs="Arial"/>
-        </w:rPr>
-        <w:t xml:space="preserve"> &lt;</w:t>
-      </w:r>
-      <w:proofErr w:type="spellStart"/>
-      <w:r>
-        <w:rPr>
-          <w:rFonts w:ascii="Arial" w:hAnsi="Arial" w:cs="Arial"/>
-        </w:rPr>
-        <w:t>tfoot</w:t>
-      </w:r>
-      <w:proofErr w:type="spellEnd"/>
-      <w:r>
-        <w:rPr>
-          <w:rFonts w:ascii="Arial" w:hAnsi="Arial" w:cs="Arial"/>
-        </w:rPr>
-        <w:t>&gt; insere rodapé</w:t>
-      </w:r>
-    </w:p>
-    <w:p>
-      <w:pPr>
-        <w:spacing w:after="0" w:line="240" w:lineRule="auto"/>
-        <w:rPr>
-          <w:rFonts w:ascii="Arial" w:hAnsi="Arial" w:cs="Arial"/>
-        </w:rPr>
-      </w:pPr>
-    </w:p>
-    <w:p>
-      <w:pPr>
-        <w:spacing w:after="0" w:line="240" w:lineRule="auto"/>
-        <w:rPr>
-          <w:rFonts w:ascii="Arial" w:hAnsi="Arial" w:cs="Arial"/>
-        </w:rPr>
-      </w:pPr>
-      <w:r>
-        <w:rPr>
-          <w:rFonts w:ascii="Arial" w:hAnsi="Arial" w:cs="Arial"/>
-        </w:rPr>
-        <w:t>Parei na aula:</w:t>
+      <w:r>
+        <w:rPr>
+          <w:rFonts w:ascii="Arial" w:hAnsi="Arial" w:cs="Arial"/>
+        </w:rPr>
+        <w:t>Tag &lt;rowspan&gt; mesclar colunas</w:t>
+      </w:r>
+    </w:p>
+    <w:p>
+      <w:pPr>
+        <w:spacing w:after="0" w:line="240" w:lineRule="auto"/>
+        <w:rPr>
+          <w:rFonts w:ascii="Arial" w:hAnsi="Arial" w:cs="Arial"/>
+        </w:rPr>
+      </w:pPr>
+      <w:r>
+        <w:rPr>
+          <w:rFonts w:ascii="Arial" w:hAnsi="Arial" w:cs="Arial"/>
+        </w:rPr>
+        <w:t>Tag &lt;colspan&gt; mesclar linhas</w:t>
+      </w:r>
+    </w:p>
+    <w:p>
+      <w:pPr>
+        <w:spacing w:after="0" w:line="240" w:lineRule="auto"/>
+        <w:rPr>
+          <w:rFonts w:ascii="Arial" w:hAnsi="Arial" w:cs="Arial"/>
+        </w:rPr>
+      </w:pPr>
+    </w:p>
+    <w:p>
+      <w:pPr>
+        <w:spacing w:after="0" w:line="240" w:lineRule="auto"/>
+        <w:rPr>
+          <w:rFonts w:ascii="Arial" w:hAnsi="Arial" w:cs="Arial"/>
+        </w:rPr>
+      </w:pPr>
+      <w:r>
+        <w:rPr>
+          <w:rFonts w:ascii="Arial" w:hAnsi="Arial" w:cs="Arial"/>
+        </w:rPr>
+        <w:t xml:space="preserve">Tag &lt;thead&gt; insere cabeçalho na tabela </w:t>
+      </w:r>
+    </w:p>
+    <w:p>
+      <w:pPr>
+        <w:spacing w:after="0" w:line="240" w:lineRule="auto"/>
+        <w:rPr>
+          <w:rFonts w:ascii="Arial" w:hAnsi="Arial" w:cs="Arial"/>
+        </w:rPr>
+      </w:pPr>
+      <w:r>
+        <w:rPr>
+          <w:rFonts w:ascii="Arial" w:hAnsi="Arial" w:cs="Arial"/>
+        </w:rPr>
+        <w:t>Tag &lt;th&gt; dá um destaque nas linhas informando que o conteúdo está relacionado a ela</w:t>
+      </w:r>
+    </w:p>
+    <w:p>
+      <w:pPr>
+        <w:spacing w:after="0" w:line="240" w:lineRule="auto"/>
+        <w:rPr>
+          <w:rFonts w:ascii="Arial" w:hAnsi="Arial" w:cs="Arial"/>
+        </w:rPr>
+      </w:pPr>
+      <w:r>
+        <w:rPr>
+          <w:rFonts w:ascii="Arial" w:hAnsi="Arial" w:cs="Arial"/>
+        </w:rPr>
+        <w:t>Tag &lt;tfoot&gt; insere rodapé</w:t>
+      </w:r>
+    </w:p>
+    <w:p>
+      <w:pPr>
+        <w:spacing w:after="0" w:line="240" w:lineRule="auto"/>
+        <w:rPr>
+          <w:rFonts w:ascii="Arial" w:hAnsi="Arial" w:cs="Arial"/>
+        </w:rPr>
+      </w:pPr>
+    </w:p>
+    <w:p>
+      <w:pPr>
+        <w:spacing w:after="0" w:line="240" w:lineRule="auto"/>
+        <w:rPr>
+          <w:rFonts w:ascii="Arial" w:hAnsi="Arial" w:cs="Arial"/>
+          <w:b/>
+        </w:rPr>
+      </w:pPr>
+      <w:r>
+        <w:rPr>
+          <w:rFonts w:ascii="Arial" w:hAnsi="Arial" w:cs="Arial"/>
+          <w:b/>
+        </w:rPr>
+        <w:t>Atributo Action:</w:t>
+      </w:r>
+    </w:p>
+    <w:p>
+      <w:pPr>
+        <w:spacing w:after="0" w:line="240" w:lineRule="auto"/>
+        <w:rPr>
+          <w:rFonts w:ascii="Arial" w:hAnsi="Arial" w:cs="Arial"/>
+        </w:rPr>
+      </w:pPr>
+      <w:r>
+        <w:rPr>
+          <w:rFonts w:ascii="Arial" w:hAnsi="Arial" w:cs="Arial"/>
+        </w:rPr>
+        <w:t>Determina pra qual url a requisição get ou post será enviada.</w:t>
+      </w:r>
+    </w:p>
+    <w:p>
+      <w:pPr>
+        <w:spacing w:after="0" w:line="240" w:lineRule="auto"/>
+        <w:rPr>
+          <w:rFonts w:ascii="Arial" w:hAnsi="Arial" w:cs="Arial"/>
+        </w:rPr>
+      </w:pPr>
+      <w:r>
+        <w:rPr>
+          <w:rFonts w:ascii="Arial" w:hAnsi="Arial" w:cs="Arial"/>
+        </w:rPr>
+        <w:t>Placeholder: mesma função do hint no android, exibe uma msg dentro do form em segundo plano.</w:t>
+      </w:r>
+    </w:p>
+    <w:p>
+      <w:pPr>
+        <w:spacing w:after="0" w:line="240" w:lineRule="auto"/>
+        <w:rPr>
+          <w:rFonts w:ascii="Arial" w:hAnsi="Arial" w:cs="Arial"/>
+        </w:rPr>
+      </w:pPr>
+      <w:r>
+        <w:rPr>
+          <w:rFonts w:ascii="Arial" w:hAnsi="Arial" w:cs="Arial"/>
+        </w:rPr>
+        <w:t>Value: exibe a msg dentro do form mas tem que ser apagada.</w:t>
       </w:r>
     </w:p>
     <w:p>
@@ -620,10 +422,10 @@
           <w:lang w:eastAsia="pt-BR"/>
         </w:rPr>
         <w:drawing>
-          <wp:inline distT="0" distB="0" distL="0" distR="0" wp14:anchorId="7B092A7D" wp14:editId="5C0F3672">
-            <wp:extent cx="3724275" cy="1009650"/>
-            <wp:effectExtent l="0" t="0" r="9525" b="0"/>
-            <wp:docPr id="4" name="Imagem 4"/>
+          <wp:inline distT="0" distB="0" distL="0" distR="0" wp14:anchorId="19811C05" wp14:editId="1BD29E4D">
+            <wp:extent cx="5612130" cy="781050"/>
+            <wp:effectExtent l="0" t="0" r="7620" b="0"/>
+            <wp:docPr id="6" name="Imagem 6"/>
             <wp:cNvGraphicFramePr>
               <a:graphicFrameLocks xmlns:a="http://schemas.openxmlformats.org/drawingml/2006/main" noChangeAspect="1"/>
             </wp:cNvGraphicFramePr>
@@ -643,7 +445,7 @@
                   <pic:spPr>
                     <a:xfrm>
                       <a:off x="0" y="0"/>
-                      <a:ext cx="3724275" cy="1009650"/>
+                      <a:ext cx="5612130" cy="781050"/>
                     </a:xfrm>
                     <a:prstGeom prst="rect">
                       <a:avLst/>
@@ -654,6 +456,419 @@
             </a:graphic>
           </wp:inline>
         </w:drawing>
+      </w:r>
+    </w:p>
+    <w:p>
+      <w:pPr>
+        <w:spacing w:after="0" w:line="240" w:lineRule="auto"/>
+        <w:rPr>
+          <w:rFonts w:ascii="Arial" w:hAnsi="Arial" w:cs="Arial"/>
+        </w:rPr>
+      </w:pPr>
+    </w:p>
+    <w:p>
+      <w:pPr>
+        <w:spacing w:after="0" w:line="240" w:lineRule="auto"/>
+        <w:rPr>
+          <w:rFonts w:ascii="Arial" w:hAnsi="Arial" w:cs="Arial"/>
+          <w:b/>
+        </w:rPr>
+      </w:pPr>
+      <w:r>
+        <w:rPr>
+          <w:rFonts w:ascii="Arial" w:hAnsi="Arial" w:cs="Arial"/>
+          <w:b/>
+        </w:rPr>
+        <w:t>Atributo input type</w:t>
+      </w:r>
+    </w:p>
+    <w:p>
+      <w:pPr>
+        <w:spacing w:after="0" w:line="240" w:lineRule="auto"/>
+        <w:rPr>
+          <w:rFonts w:ascii="Arial" w:hAnsi="Arial" w:cs="Arial"/>
+        </w:rPr>
+      </w:pPr>
+      <w:r>
+        <w:rPr>
+          <w:rFonts w:ascii="Arial" w:hAnsi="Arial" w:cs="Arial"/>
+        </w:rPr>
+        <w:t>Text: permite qualquer tipo de texto</w:t>
+      </w:r>
+    </w:p>
+    <w:p>
+      <w:pPr>
+        <w:spacing w:after="0" w:line="240" w:lineRule="auto"/>
+        <w:rPr>
+          <w:rFonts w:ascii="Arial" w:hAnsi="Arial" w:cs="Arial"/>
+        </w:rPr>
+      </w:pPr>
+      <w:r>
+        <w:rPr>
+          <w:rFonts w:ascii="Arial" w:hAnsi="Arial" w:cs="Arial"/>
+        </w:rPr>
+        <w:t>Password: permite senha, ele esconde as informações</w:t>
+      </w:r>
+    </w:p>
+    <w:p>
+      <w:pPr>
+        <w:spacing w:after="0" w:line="240" w:lineRule="auto"/>
+        <w:rPr>
+          <w:rFonts w:ascii="Arial" w:hAnsi="Arial" w:cs="Arial"/>
+        </w:rPr>
+      </w:pPr>
+      <w:r>
+        <w:rPr>
+          <w:rFonts w:ascii="Arial" w:hAnsi="Arial" w:cs="Arial"/>
+        </w:rPr>
+        <w:t>Email: ele não permite sem o @</w:t>
+      </w:r>
+    </w:p>
+    <w:p>
+      <w:pPr>
+        <w:spacing w:after="0" w:line="240" w:lineRule="auto"/>
+        <w:rPr>
+          <w:rFonts w:ascii="Arial" w:hAnsi="Arial" w:cs="Arial"/>
+        </w:rPr>
+      </w:pPr>
+      <w:r>
+        <w:rPr>
+          <w:rFonts w:ascii="Arial" w:hAnsi="Arial" w:cs="Arial"/>
+        </w:rPr>
+        <w:t>Search: para fazer busca</w:t>
+      </w:r>
+    </w:p>
+    <w:p>
+      <w:pPr>
+        <w:spacing w:after="0" w:line="240" w:lineRule="auto"/>
+        <w:rPr>
+          <w:rFonts w:ascii="Arial" w:hAnsi="Arial" w:cs="Arial"/>
+        </w:rPr>
+      </w:pPr>
+      <w:r>
+        <w:rPr>
+          <w:rFonts w:ascii="Arial" w:hAnsi="Arial" w:cs="Arial"/>
+        </w:rPr>
+        <w:t>Tel: formato para telefone</w:t>
+      </w:r>
+    </w:p>
+    <w:p>
+      <w:pPr>
+        <w:spacing w:after="0" w:line="240" w:lineRule="auto"/>
+        <w:rPr>
+          <w:rFonts w:ascii="Arial" w:hAnsi="Arial" w:cs="Arial"/>
+        </w:rPr>
+      </w:pPr>
+      <w:r>
+        <w:rPr>
+          <w:noProof/>
+          <w:lang w:eastAsia="pt-BR"/>
+        </w:rPr>
+        <w:drawing>
+          <wp:inline distT="0" distB="0" distL="0" distR="0" wp14:anchorId="631AAB5D" wp14:editId="112CF97C">
+            <wp:extent cx="5429250" cy="1028700"/>
+            <wp:effectExtent l="0" t="0" r="0" b="0"/>
+            <wp:docPr id="7" name="Imagem 7"/>
+            <wp:cNvGraphicFramePr>
+              <a:graphicFrameLocks xmlns:a="http://schemas.openxmlformats.org/drawingml/2006/main" noChangeAspect="1"/>
+            </wp:cNvGraphicFramePr>
+            <a:graphic xmlns:a="http://schemas.openxmlformats.org/drawingml/2006/main">
+              <a:graphicData uri="http://schemas.openxmlformats.org/drawingml/2006/picture">
+                <pic:pic xmlns:pic="http://schemas.openxmlformats.org/drawingml/2006/picture">
+                  <pic:nvPicPr>
+                    <pic:cNvPr id="0" name=""/>
+                    <pic:cNvPicPr/>
+                  </pic:nvPicPr>
+                  <pic:blipFill>
+                    <a:blip r:embed="rId9"/>
+                    <a:stretch>
+                      <a:fillRect/>
+                    </a:stretch>
+                  </pic:blipFill>
+                  <pic:spPr>
+                    <a:xfrm>
+                      <a:off x="0" y="0"/>
+                      <a:ext cx="5429250" cy="1028700"/>
+                    </a:xfrm>
+                    <a:prstGeom prst="rect">
+                      <a:avLst/>
+                    </a:prstGeom>
+                  </pic:spPr>
+                </pic:pic>
+              </a:graphicData>
+            </a:graphic>
+          </wp:inline>
+        </w:drawing>
+      </w:r>
+      <w:r>
+        <w:rPr>
+          <w:noProof/>
+          <w:lang w:eastAsia="pt-BR"/>
+        </w:rPr>
+        <w:drawing>
+          <wp:inline distT="0" distB="0" distL="0" distR="0" wp14:anchorId="6EF3E358" wp14:editId="5E94A2B2">
+            <wp:extent cx="1819275" cy="704850"/>
+            <wp:effectExtent l="0" t="0" r="9525" b="0"/>
+            <wp:docPr id="8" name="Imagem 8"/>
+            <wp:cNvGraphicFramePr>
+              <a:graphicFrameLocks xmlns:a="http://schemas.openxmlformats.org/drawingml/2006/main" noChangeAspect="1"/>
+            </wp:cNvGraphicFramePr>
+            <a:graphic xmlns:a="http://schemas.openxmlformats.org/drawingml/2006/main">
+              <a:graphicData uri="http://schemas.openxmlformats.org/drawingml/2006/picture">
+                <pic:pic xmlns:pic="http://schemas.openxmlformats.org/drawingml/2006/picture">
+                  <pic:nvPicPr>
+                    <pic:cNvPr id="0" name=""/>
+                    <pic:cNvPicPr/>
+                  </pic:nvPicPr>
+                  <pic:blipFill>
+                    <a:blip r:embed="rId10"/>
+                    <a:stretch>
+                      <a:fillRect/>
+                    </a:stretch>
+                  </pic:blipFill>
+                  <pic:spPr>
+                    <a:xfrm>
+                      <a:off x="0" y="0"/>
+                      <a:ext cx="1819275" cy="704850"/>
+                    </a:xfrm>
+                    <a:prstGeom prst="rect">
+                      <a:avLst/>
+                    </a:prstGeom>
+                  </pic:spPr>
+                </pic:pic>
+              </a:graphicData>
+            </a:graphic>
+          </wp:inline>
+        </w:drawing>
+      </w:r>
+    </w:p>
+    <w:p>
+      <w:pPr>
+        <w:spacing w:after="0" w:line="240" w:lineRule="auto"/>
+        <w:rPr>
+          <w:rFonts w:ascii="Arial" w:hAnsi="Arial" w:cs="Arial"/>
+        </w:rPr>
+      </w:pPr>
+    </w:p>
+    <w:p>
+      <w:pPr>
+        <w:spacing w:after="0" w:line="240" w:lineRule="auto"/>
+        <w:rPr>
+          <w:rFonts w:ascii="Arial" w:hAnsi="Arial" w:cs="Arial"/>
+        </w:rPr>
+      </w:pPr>
+    </w:p>
+    <w:p>
+      <w:pPr>
+        <w:spacing w:after="0" w:line="240" w:lineRule="auto"/>
+        <w:rPr>
+          <w:rFonts w:ascii="Arial" w:hAnsi="Arial" w:cs="Arial"/>
+        </w:rPr>
+      </w:pPr>
+      <w:r>
+        <w:rPr>
+          <w:rFonts w:ascii="Arial" w:hAnsi="Arial" w:cs="Arial"/>
+        </w:rPr>
+        <w:lastRenderedPageBreak/>
+        <w:t>campo numérico: só aceita números</w:t>
+      </w:r>
+    </w:p>
+    <w:p>
+      <w:pPr>
+        <w:spacing w:after="0" w:line="240" w:lineRule="auto"/>
+        <w:rPr>
+          <w:rFonts w:ascii="Arial" w:hAnsi="Arial" w:cs="Arial"/>
+        </w:rPr>
+      </w:pPr>
+      <w:r>
+        <w:rPr>
+          <w:rFonts w:ascii="Arial" w:hAnsi="Arial" w:cs="Arial"/>
+        </w:rPr>
+        <w:t>campo url: valida se é uma url válida</w:t>
+      </w:r>
+    </w:p>
+    <w:p>
+      <w:pPr>
+        <w:spacing w:after="0" w:line="240" w:lineRule="auto"/>
+        <w:rPr>
+          <w:rFonts w:ascii="Arial" w:hAnsi="Arial" w:cs="Arial"/>
+        </w:rPr>
+      </w:pPr>
+      <w:r>
+        <w:rPr>
+          <w:rFonts w:ascii="Arial" w:hAnsi="Arial" w:cs="Arial"/>
+        </w:rPr>
+        <w:t>slider: permite um type ranger, ou seja, um</w:t>
+      </w:r>
+      <w:r>
+        <w:rPr>
+          <w:rFonts w:ascii="Arial" w:hAnsi="Arial" w:cs="Arial"/>
+        </w:rPr>
+        <w:t>a barra</w:t>
+      </w:r>
+      <w:r>
+        <w:rPr>
+          <w:rFonts w:ascii="Arial" w:hAnsi="Arial" w:cs="Arial"/>
+        </w:rPr>
+        <w:t xml:space="preserve"> para aumentar ou diminuir</w:t>
+      </w:r>
+    </w:p>
+    <w:p>
+      <w:pPr>
+        <w:spacing w:after="0" w:line="240" w:lineRule="auto"/>
+        <w:rPr>
+          <w:rFonts w:ascii="Arial" w:hAnsi="Arial" w:cs="Arial"/>
+        </w:rPr>
+      </w:pPr>
+      <w:r>
+        <w:rPr>
+          <w:rFonts w:ascii="Arial" w:hAnsi="Arial" w:cs="Arial"/>
+        </w:rPr>
+        <w:t>checkbox: caixa de seleção</w:t>
+      </w:r>
+    </w:p>
+    <w:p>
+      <w:pPr>
+        <w:spacing w:after="0" w:line="240" w:lineRule="auto"/>
+        <w:rPr>
+          <w:rFonts w:ascii="Arial" w:hAnsi="Arial" w:cs="Arial"/>
+        </w:rPr>
+      </w:pPr>
+      <w:r>
+        <w:rPr>
+          <w:rFonts w:ascii="Arial" w:hAnsi="Arial" w:cs="Arial"/>
+        </w:rPr>
+        <w:t>radio: opção de escolha</w:t>
+      </w:r>
+    </w:p>
+    <w:p>
+      <w:pPr>
+        <w:spacing w:after="0" w:line="240" w:lineRule="auto"/>
+        <w:rPr>
+          <w:rFonts w:ascii="Arial" w:hAnsi="Arial" w:cs="Arial"/>
+        </w:rPr>
+      </w:pPr>
+      <w:r>
+        <w:rPr>
+          <w:rFonts w:ascii="Arial" w:hAnsi="Arial" w:cs="Arial"/>
+        </w:rPr>
+        <w:t>textarea: área padrão para digitar mensagem</w:t>
+      </w:r>
+    </w:p>
+    <w:p>
+      <w:pPr>
+        <w:spacing w:after="0" w:line="240" w:lineRule="auto"/>
+        <w:rPr>
+          <w:rFonts w:ascii="Arial" w:hAnsi="Arial" w:cs="Arial"/>
+          <w:u w:val="single"/>
+        </w:rPr>
+      </w:pPr>
+      <w:r>
+        <w:rPr>
+          <w:noProof/>
+          <w:lang w:eastAsia="pt-BR"/>
+        </w:rPr>
+        <w:drawing>
+          <wp:inline distT="0" distB="0" distL="0" distR="0" wp14:anchorId="6035443F" wp14:editId="152A73E5">
+            <wp:extent cx="5612130" cy="1558290"/>
+            <wp:effectExtent l="0" t="0" r="7620" b="3810"/>
+            <wp:docPr id="9" name="Imagem 9"/>
+            <wp:cNvGraphicFramePr>
+              <a:graphicFrameLocks xmlns:a="http://schemas.openxmlformats.org/drawingml/2006/main" noChangeAspect="1"/>
+            </wp:cNvGraphicFramePr>
+            <a:graphic xmlns:a="http://schemas.openxmlformats.org/drawingml/2006/main">
+              <a:graphicData uri="http://schemas.openxmlformats.org/drawingml/2006/picture">
+                <pic:pic xmlns:pic="http://schemas.openxmlformats.org/drawingml/2006/picture">
+                  <pic:nvPicPr>
+                    <pic:cNvPr id="0" name=""/>
+                    <pic:cNvPicPr/>
+                  </pic:nvPicPr>
+                  <pic:blipFill>
+                    <a:blip r:embed="rId11"/>
+                    <a:stretch>
+                      <a:fillRect/>
+                    </a:stretch>
+                  </pic:blipFill>
+                  <pic:spPr>
+                    <a:xfrm>
+                      <a:off x="0" y="0"/>
+                      <a:ext cx="5612130" cy="1558290"/>
+                    </a:xfrm>
+                    <a:prstGeom prst="rect">
+                      <a:avLst/>
+                    </a:prstGeom>
+                  </pic:spPr>
+                </pic:pic>
+              </a:graphicData>
+            </a:graphic>
+          </wp:inline>
+        </w:drawing>
+      </w:r>
+    </w:p>
+    <w:p>
+      <w:pPr>
+        <w:spacing w:after="0" w:line="240" w:lineRule="auto"/>
+        <w:rPr>
+          <w:rFonts w:ascii="Arial" w:hAnsi="Arial" w:cs="Arial"/>
+          <w:u w:val="single"/>
+        </w:rPr>
+      </w:pPr>
+      <w:r>
+        <w:rPr>
+          <w:noProof/>
+          <w:lang w:eastAsia="pt-BR"/>
+        </w:rPr>
+        <w:drawing>
+          <wp:inline distT="0" distB="0" distL="0" distR="0" wp14:anchorId="5BE4FF6F" wp14:editId="4D268118">
+            <wp:extent cx="4943475" cy="3390900"/>
+            <wp:effectExtent l="0" t="0" r="9525" b="0"/>
+            <wp:docPr id="10" name="Imagem 10"/>
+            <wp:cNvGraphicFramePr>
+              <a:graphicFrameLocks xmlns:a="http://schemas.openxmlformats.org/drawingml/2006/main" noChangeAspect="1"/>
+            </wp:cNvGraphicFramePr>
+            <a:graphic xmlns:a="http://schemas.openxmlformats.org/drawingml/2006/main">
+              <a:graphicData uri="http://schemas.openxmlformats.org/drawingml/2006/picture">
+                <pic:pic xmlns:pic="http://schemas.openxmlformats.org/drawingml/2006/picture">
+                  <pic:nvPicPr>
+                    <pic:cNvPr id="0" name=""/>
+                    <pic:cNvPicPr/>
+                  </pic:nvPicPr>
+                  <pic:blipFill>
+                    <a:blip r:embed="rId12"/>
+                    <a:stretch>
+                      <a:fillRect/>
+                    </a:stretch>
+                  </pic:blipFill>
+                  <pic:spPr>
+                    <a:xfrm>
+                      <a:off x="0" y="0"/>
+                      <a:ext cx="4943475" cy="3390900"/>
+                    </a:xfrm>
+                    <a:prstGeom prst="rect">
+                      <a:avLst/>
+                    </a:prstGeom>
+                  </pic:spPr>
+                </pic:pic>
+              </a:graphicData>
+            </a:graphic>
+          </wp:inline>
+        </w:drawing>
+      </w:r>
+    </w:p>
+    <w:p>
+      <w:pPr>
+        <w:spacing w:after="0" w:line="240" w:lineRule="auto"/>
+        <w:rPr>
+          <w:rFonts w:ascii="Arial" w:hAnsi="Arial" w:cs="Arial"/>
+          <w:u w:val="single"/>
+        </w:rPr>
+      </w:pPr>
+      <w:r>
+        <w:rPr>
+          <w:rFonts w:ascii="Arial" w:hAnsi="Arial" w:cs="Arial"/>
+          <w:u w:val="single"/>
+        </w:rPr>
+        <w:t>Parei: aula 12 select</w:t>
       </w:r>
       <w:bookmarkStart w:id="0" w:name="_GoBack"/>
       <w:bookmarkEnd w:id="0"/>

</xml_diff>

<commit_message>
todas as aulas concluídas do curso html 3
</commit_message>
<xml_diff>
--- a/html3.docx
+++ b/html3.docx
@@ -13,35 +13,87 @@
         <w:rPr>
           <w:rFonts w:ascii="Arial" w:hAnsi="Arial" w:cs="Arial"/>
         </w:rPr>
-        <w:t>Head – informações voltadas para o navegador ou para quem vai consumir a página htm, informações sobre docto.</w:t>
-      </w:r>
-    </w:p>
-    <w:p>
-      <w:pPr>
-        <w:spacing w:after="0" w:line="240" w:lineRule="auto"/>
-        <w:rPr>
-          <w:rFonts w:ascii="Arial" w:hAnsi="Arial" w:cs="Arial"/>
-        </w:rPr>
-      </w:pPr>
-      <w:r>
-        <w:rPr>
-          <w:rFonts w:ascii="Arial" w:hAnsi="Arial" w:cs="Arial"/>
-        </w:rPr>
-        <w:t>Body – informação para o usuário final</w:t>
-      </w:r>
-    </w:p>
-    <w:p>
-      <w:pPr>
-        <w:spacing w:after="0" w:line="240" w:lineRule="auto"/>
-        <w:rPr>
-          <w:rFonts w:ascii="Arial" w:hAnsi="Arial" w:cs="Arial"/>
-        </w:rPr>
-      </w:pPr>
-      <w:r>
-        <w:rPr>
-          <w:rFonts w:ascii="Arial" w:hAnsi="Arial" w:cs="Arial"/>
-        </w:rPr>
-        <w:t>O mínimo para ser considerado html:</w:t>
+        <w:t xml:space="preserve">Head – informações voltadas para o navegador ou para quem vai consumir a página </w:t>
+      </w:r>
+      <w:proofErr w:type="spellStart"/>
+      <w:r>
+        <w:rPr>
+          <w:rFonts w:ascii="Arial" w:hAnsi="Arial" w:cs="Arial"/>
+        </w:rPr>
+        <w:t>htm</w:t>
+      </w:r>
+      <w:proofErr w:type="spellEnd"/>
+      <w:r>
+        <w:rPr>
+          <w:rFonts w:ascii="Arial" w:hAnsi="Arial" w:cs="Arial"/>
+        </w:rPr>
+        <w:t xml:space="preserve">, informações sobre </w:t>
+      </w:r>
+      <w:proofErr w:type="spellStart"/>
+      <w:r>
+        <w:rPr>
+          <w:rFonts w:ascii="Arial" w:hAnsi="Arial" w:cs="Arial"/>
+        </w:rPr>
+        <w:t>docto</w:t>
+      </w:r>
+      <w:proofErr w:type="spellEnd"/>
+      <w:r>
+        <w:rPr>
+          <w:rFonts w:ascii="Arial" w:hAnsi="Arial" w:cs="Arial"/>
+        </w:rPr>
+        <w:t>.</w:t>
+      </w:r>
+    </w:p>
+    <w:p>
+      <w:pPr>
+        <w:spacing w:after="0" w:line="240" w:lineRule="auto"/>
+        <w:rPr>
+          <w:rFonts w:ascii="Arial" w:hAnsi="Arial" w:cs="Arial"/>
+        </w:rPr>
+      </w:pPr>
+      <w:proofErr w:type="spellStart"/>
+      <w:r>
+        <w:rPr>
+          <w:rFonts w:ascii="Arial" w:hAnsi="Arial" w:cs="Arial"/>
+        </w:rPr>
+        <w:t>Body</w:t>
+      </w:r>
+      <w:proofErr w:type="spellEnd"/>
+      <w:r>
+        <w:rPr>
+          <w:rFonts w:ascii="Arial" w:hAnsi="Arial" w:cs="Arial"/>
+        </w:rPr>
+        <w:t xml:space="preserve"> – informação para o usuário final</w:t>
+      </w:r>
+    </w:p>
+    <w:p>
+      <w:pPr>
+        <w:spacing w:after="0" w:line="240" w:lineRule="auto"/>
+        <w:rPr>
+          <w:rFonts w:ascii="Arial" w:hAnsi="Arial" w:cs="Arial"/>
+        </w:rPr>
+      </w:pPr>
+      <w:r>
+        <w:rPr>
+          <w:rFonts w:ascii="Arial" w:hAnsi="Arial" w:cs="Arial"/>
+        </w:rPr>
+        <w:t xml:space="preserve">O mínimo para ser considerado </w:t>
+      </w:r>
+      <w:proofErr w:type="spellStart"/>
+      <w:proofErr w:type="gramStart"/>
+      <w:r>
+        <w:rPr>
+          <w:rFonts w:ascii="Arial" w:hAnsi="Arial" w:cs="Arial"/>
+        </w:rPr>
+        <w:t>html</w:t>
+      </w:r>
+      <w:proofErr w:type="spellEnd"/>
+      <w:proofErr w:type="gramEnd"/>
+      <w:r>
+        <w:rPr>
+          <w:rFonts w:ascii="Arial" w:hAnsi="Arial" w:cs="Arial"/>
+        </w:rPr>
+        <w:t>:</w:t>
       </w:r>
     </w:p>
     <w:p>
@@ -115,49 +167,129 @@
         <w:rPr>
           <w:rFonts w:ascii="Arial" w:hAnsi="Arial" w:cs="Arial"/>
         </w:rPr>
-        <w:t>Aula 8.C</w:t>
-      </w:r>
-    </w:p>
-    <w:p>
-      <w:pPr>
-        <w:spacing w:after="0" w:line="240" w:lineRule="auto"/>
-        <w:rPr>
-          <w:rFonts w:ascii="Arial" w:hAnsi="Arial" w:cs="Arial"/>
-        </w:rPr>
-      </w:pPr>
-      <w:r>
-        <w:rPr>
-          <w:rFonts w:ascii="Arial" w:hAnsi="Arial" w:cs="Arial"/>
-        </w:rPr>
-        <w:t>Tag &lt;tbody&gt; para começar a escrever linhas e colunas.</w:t>
-      </w:r>
-    </w:p>
-    <w:p>
-      <w:pPr>
-        <w:spacing w:after="0" w:line="240" w:lineRule="auto"/>
-        <w:rPr>
-          <w:rFonts w:ascii="Arial" w:hAnsi="Arial" w:cs="Arial"/>
-        </w:rPr>
-      </w:pPr>
-      <w:r>
-        <w:rPr>
-          <w:rFonts w:ascii="Arial" w:hAnsi="Arial" w:cs="Arial"/>
-        </w:rPr>
-        <w:t xml:space="preserve">&lt;tr&gt;(linha) </w:t>
-      </w:r>
-    </w:p>
-    <w:p>
-      <w:pPr>
-        <w:spacing w:after="0" w:line="240" w:lineRule="auto"/>
-        <w:rPr>
-          <w:rFonts w:ascii="Arial" w:hAnsi="Arial" w:cs="Arial"/>
-        </w:rPr>
-      </w:pPr>
-      <w:r>
-        <w:rPr>
-          <w:rFonts w:ascii="Arial" w:hAnsi="Arial" w:cs="Arial"/>
-        </w:rPr>
-        <w:t>&lt;td&gt;(o que vai escrito na célula)</w:t>
+        <w:t xml:space="preserve">Aula </w:t>
+      </w:r>
+      <w:proofErr w:type="gramStart"/>
+      <w:r>
+        <w:rPr>
+          <w:rFonts w:ascii="Arial" w:hAnsi="Arial" w:cs="Arial"/>
+        </w:rPr>
+        <w:t>8</w:t>
+      </w:r>
+      <w:proofErr w:type="gramEnd"/>
+      <w:r>
+        <w:rPr>
+          <w:rFonts w:ascii="Arial" w:hAnsi="Arial" w:cs="Arial"/>
+        </w:rPr>
+        <w:t>.C</w:t>
+      </w:r>
+    </w:p>
+    <w:p>
+      <w:pPr>
+        <w:spacing w:after="0" w:line="240" w:lineRule="auto"/>
+        <w:rPr>
+          <w:rFonts w:ascii="Arial" w:hAnsi="Arial" w:cs="Arial"/>
+        </w:rPr>
+      </w:pPr>
+      <w:proofErr w:type="spellStart"/>
+      <w:r>
+        <w:rPr>
+          <w:rFonts w:ascii="Arial" w:hAnsi="Arial" w:cs="Arial"/>
+        </w:rPr>
+        <w:t>Tag</w:t>
+      </w:r>
+      <w:proofErr w:type="spellEnd"/>
+      <w:r>
+        <w:rPr>
+          <w:rFonts w:ascii="Arial" w:hAnsi="Arial" w:cs="Arial"/>
+        </w:rPr>
+        <w:t xml:space="preserve"> &lt;</w:t>
+      </w:r>
+      <w:proofErr w:type="spellStart"/>
+      <w:r>
+        <w:rPr>
+          <w:rFonts w:ascii="Arial" w:hAnsi="Arial" w:cs="Arial"/>
+        </w:rPr>
+        <w:t>tbody</w:t>
+      </w:r>
+      <w:proofErr w:type="spellEnd"/>
+      <w:r>
+        <w:rPr>
+          <w:rFonts w:ascii="Arial" w:hAnsi="Arial" w:cs="Arial"/>
+        </w:rPr>
+        <w:t>&gt; para começar a escrever linhas e colunas.</w:t>
+      </w:r>
+    </w:p>
+    <w:p>
+      <w:pPr>
+        <w:spacing w:after="0" w:line="240" w:lineRule="auto"/>
+        <w:rPr>
+          <w:rFonts w:ascii="Arial" w:hAnsi="Arial" w:cs="Arial"/>
+        </w:rPr>
+      </w:pPr>
+      <w:r>
+        <w:rPr>
+          <w:rFonts w:ascii="Arial" w:hAnsi="Arial" w:cs="Arial"/>
+        </w:rPr>
+        <w:t>&lt;</w:t>
+      </w:r>
+      <w:proofErr w:type="spellStart"/>
+      <w:proofErr w:type="gramStart"/>
+      <w:r>
+        <w:rPr>
+          <w:rFonts w:ascii="Arial" w:hAnsi="Arial" w:cs="Arial"/>
+        </w:rPr>
+        <w:t>tr</w:t>
+      </w:r>
+      <w:proofErr w:type="spellEnd"/>
+      <w:proofErr w:type="gramEnd"/>
+      <w:r>
+        <w:rPr>
+          <w:rFonts w:ascii="Arial" w:hAnsi="Arial" w:cs="Arial"/>
+        </w:rPr>
+        <w:t xml:space="preserve">&gt;(linha) </w:t>
+      </w:r>
+    </w:p>
+    <w:p>
+      <w:pPr>
+        <w:spacing w:after="0" w:line="240" w:lineRule="auto"/>
+        <w:rPr>
+          <w:rFonts w:ascii="Arial" w:hAnsi="Arial" w:cs="Arial"/>
+        </w:rPr>
+      </w:pPr>
+      <w:r>
+        <w:rPr>
+          <w:rFonts w:ascii="Arial" w:hAnsi="Arial" w:cs="Arial"/>
+        </w:rPr>
+        <w:t>&lt;</w:t>
+      </w:r>
+      <w:proofErr w:type="spellStart"/>
+      <w:r>
+        <w:rPr>
+          <w:rFonts w:ascii="Arial" w:hAnsi="Arial" w:cs="Arial"/>
+        </w:rPr>
+        <w:t>td</w:t>
+      </w:r>
+      <w:proofErr w:type="spellEnd"/>
+      <w:r>
+        <w:rPr>
+          <w:rFonts w:ascii="Arial" w:hAnsi="Arial" w:cs="Arial"/>
+        </w:rPr>
+        <w:t>&gt;</w:t>
+      </w:r>
+      <w:proofErr w:type="gramStart"/>
+      <w:r>
+        <w:rPr>
+          <w:rFonts w:ascii="Arial" w:hAnsi="Arial" w:cs="Arial"/>
+        </w:rPr>
+        <w:t>(</w:t>
+      </w:r>
+      <w:proofErr w:type="gramEnd"/>
+      <w:r>
+        <w:rPr>
+          <w:rFonts w:ascii="Arial" w:hAnsi="Arial" w:cs="Arial"/>
+        </w:rPr>
+        <w:t>o que vai escrito na célula)</w:t>
       </w:r>
     </w:p>
     <w:p>
@@ -272,75 +404,185 @@
           <w:rFonts w:ascii="Arial" w:hAnsi="Arial" w:cs="Arial"/>
         </w:rPr>
       </w:pPr>
-      <w:r>
-        <w:rPr>
-          <w:rFonts w:ascii="Arial" w:hAnsi="Arial" w:cs="Arial"/>
-        </w:rPr>
-        <w:t>Tag &lt;rowspan&gt; mesclar colunas</w:t>
-      </w:r>
-    </w:p>
-    <w:p>
-      <w:pPr>
-        <w:spacing w:after="0" w:line="240" w:lineRule="auto"/>
-        <w:rPr>
-          <w:rFonts w:ascii="Arial" w:hAnsi="Arial" w:cs="Arial"/>
-        </w:rPr>
-      </w:pPr>
-      <w:r>
-        <w:rPr>
-          <w:rFonts w:ascii="Arial" w:hAnsi="Arial" w:cs="Arial"/>
-        </w:rPr>
-        <w:t>Tag &lt;colspan&gt; mesclar linhas</w:t>
-      </w:r>
-    </w:p>
-    <w:p>
-      <w:pPr>
-        <w:spacing w:after="0" w:line="240" w:lineRule="auto"/>
-        <w:rPr>
-          <w:rFonts w:ascii="Arial" w:hAnsi="Arial" w:cs="Arial"/>
-        </w:rPr>
-      </w:pPr>
-    </w:p>
-    <w:p>
-      <w:pPr>
-        <w:spacing w:after="0" w:line="240" w:lineRule="auto"/>
-        <w:rPr>
-          <w:rFonts w:ascii="Arial" w:hAnsi="Arial" w:cs="Arial"/>
-        </w:rPr>
-      </w:pPr>
-      <w:r>
-        <w:rPr>
-          <w:rFonts w:ascii="Arial" w:hAnsi="Arial" w:cs="Arial"/>
-        </w:rPr>
-        <w:t xml:space="preserve">Tag &lt;thead&gt; insere cabeçalho na tabela </w:t>
-      </w:r>
-    </w:p>
-    <w:p>
-      <w:pPr>
-        <w:spacing w:after="0" w:line="240" w:lineRule="auto"/>
-        <w:rPr>
-          <w:rFonts w:ascii="Arial" w:hAnsi="Arial" w:cs="Arial"/>
-        </w:rPr>
-      </w:pPr>
-      <w:r>
-        <w:rPr>
-          <w:rFonts w:ascii="Arial" w:hAnsi="Arial" w:cs="Arial"/>
-        </w:rPr>
-        <w:t>Tag &lt;th&gt; dá um destaque nas linhas informando que o conteúdo está relacionado a ela</w:t>
-      </w:r>
-    </w:p>
-    <w:p>
-      <w:pPr>
-        <w:spacing w:after="0" w:line="240" w:lineRule="auto"/>
-        <w:rPr>
-          <w:rFonts w:ascii="Arial" w:hAnsi="Arial" w:cs="Arial"/>
-        </w:rPr>
-      </w:pPr>
-      <w:r>
-        <w:rPr>
-          <w:rFonts w:ascii="Arial" w:hAnsi="Arial" w:cs="Arial"/>
-        </w:rPr>
-        <w:t>Tag &lt;tfoot&gt; insere rodapé</w:t>
+      <w:proofErr w:type="spellStart"/>
+      <w:r>
+        <w:rPr>
+          <w:rFonts w:ascii="Arial" w:hAnsi="Arial" w:cs="Arial"/>
+        </w:rPr>
+        <w:t>Tag</w:t>
+      </w:r>
+      <w:proofErr w:type="spellEnd"/>
+      <w:r>
+        <w:rPr>
+          <w:rFonts w:ascii="Arial" w:hAnsi="Arial" w:cs="Arial"/>
+        </w:rPr>
+        <w:t xml:space="preserve"> &lt;</w:t>
+      </w:r>
+      <w:proofErr w:type="spellStart"/>
+      <w:r>
+        <w:rPr>
+          <w:rFonts w:ascii="Arial" w:hAnsi="Arial" w:cs="Arial"/>
+        </w:rPr>
+        <w:t>rowspan</w:t>
+      </w:r>
+      <w:proofErr w:type="spellEnd"/>
+      <w:r>
+        <w:rPr>
+          <w:rFonts w:ascii="Arial" w:hAnsi="Arial" w:cs="Arial"/>
+        </w:rPr>
+        <w:t>&gt; mesclar colunas</w:t>
+      </w:r>
+    </w:p>
+    <w:p>
+      <w:pPr>
+        <w:spacing w:after="0" w:line="240" w:lineRule="auto"/>
+        <w:rPr>
+          <w:rFonts w:ascii="Arial" w:hAnsi="Arial" w:cs="Arial"/>
+        </w:rPr>
+      </w:pPr>
+      <w:proofErr w:type="spellStart"/>
+      <w:r>
+        <w:rPr>
+          <w:rFonts w:ascii="Arial" w:hAnsi="Arial" w:cs="Arial"/>
+        </w:rPr>
+        <w:t>Tag</w:t>
+      </w:r>
+      <w:proofErr w:type="spellEnd"/>
+      <w:r>
+        <w:rPr>
+          <w:rFonts w:ascii="Arial" w:hAnsi="Arial" w:cs="Arial"/>
+        </w:rPr>
+        <w:t xml:space="preserve"> &lt;</w:t>
+      </w:r>
+      <w:proofErr w:type="spellStart"/>
+      <w:r>
+        <w:rPr>
+          <w:rFonts w:ascii="Arial" w:hAnsi="Arial" w:cs="Arial"/>
+        </w:rPr>
+        <w:t>colspan</w:t>
+      </w:r>
+      <w:proofErr w:type="spellEnd"/>
+      <w:r>
+        <w:rPr>
+          <w:rFonts w:ascii="Arial" w:hAnsi="Arial" w:cs="Arial"/>
+        </w:rPr>
+        <w:t>&gt; mesclar linhas</w:t>
+      </w:r>
+    </w:p>
+    <w:p>
+      <w:pPr>
+        <w:spacing w:after="0" w:line="240" w:lineRule="auto"/>
+        <w:rPr>
+          <w:rFonts w:ascii="Arial" w:hAnsi="Arial" w:cs="Arial"/>
+        </w:rPr>
+      </w:pPr>
+    </w:p>
+    <w:p>
+      <w:pPr>
+        <w:spacing w:after="0" w:line="240" w:lineRule="auto"/>
+        <w:rPr>
+          <w:rFonts w:ascii="Arial" w:hAnsi="Arial" w:cs="Arial"/>
+        </w:rPr>
+      </w:pPr>
+      <w:proofErr w:type="spellStart"/>
+      <w:r>
+        <w:rPr>
+          <w:rFonts w:ascii="Arial" w:hAnsi="Arial" w:cs="Arial"/>
+        </w:rPr>
+        <w:t>Tag</w:t>
+      </w:r>
+      <w:proofErr w:type="spellEnd"/>
+      <w:r>
+        <w:rPr>
+          <w:rFonts w:ascii="Arial" w:hAnsi="Arial" w:cs="Arial"/>
+        </w:rPr>
+        <w:t xml:space="preserve"> &lt;</w:t>
+      </w:r>
+      <w:proofErr w:type="spellStart"/>
+      <w:r>
+        <w:rPr>
+          <w:rFonts w:ascii="Arial" w:hAnsi="Arial" w:cs="Arial"/>
+        </w:rPr>
+        <w:t>thead</w:t>
+      </w:r>
+      <w:proofErr w:type="spellEnd"/>
+      <w:r>
+        <w:rPr>
+          <w:rFonts w:ascii="Arial" w:hAnsi="Arial" w:cs="Arial"/>
+        </w:rPr>
+        <w:t xml:space="preserve">&gt; insere cabeçalho na tabela </w:t>
+      </w:r>
+    </w:p>
+    <w:p>
+      <w:pPr>
+        <w:spacing w:after="0" w:line="240" w:lineRule="auto"/>
+        <w:rPr>
+          <w:rFonts w:ascii="Arial" w:hAnsi="Arial" w:cs="Arial"/>
+        </w:rPr>
+      </w:pPr>
+      <w:proofErr w:type="spellStart"/>
+      <w:r>
+        <w:rPr>
+          <w:rFonts w:ascii="Arial" w:hAnsi="Arial" w:cs="Arial"/>
+        </w:rPr>
+        <w:t>Tag</w:t>
+      </w:r>
+      <w:proofErr w:type="spellEnd"/>
+      <w:r>
+        <w:rPr>
+          <w:rFonts w:ascii="Arial" w:hAnsi="Arial" w:cs="Arial"/>
+        </w:rPr>
+        <w:t xml:space="preserve"> &lt;</w:t>
+      </w:r>
+      <w:proofErr w:type="spellStart"/>
+      <w:r>
+        <w:rPr>
+          <w:rFonts w:ascii="Arial" w:hAnsi="Arial" w:cs="Arial"/>
+        </w:rPr>
+        <w:t>th</w:t>
+      </w:r>
+      <w:proofErr w:type="spellEnd"/>
+      <w:r>
+        <w:rPr>
+          <w:rFonts w:ascii="Arial" w:hAnsi="Arial" w:cs="Arial"/>
+        </w:rPr>
+        <w:t>&gt; dá um destaque nas linhas informando que o conteúdo está relacionado a ela</w:t>
+      </w:r>
+    </w:p>
+    <w:p>
+      <w:pPr>
+        <w:spacing w:after="0" w:line="240" w:lineRule="auto"/>
+        <w:rPr>
+          <w:rFonts w:ascii="Arial" w:hAnsi="Arial" w:cs="Arial"/>
+        </w:rPr>
+      </w:pPr>
+      <w:proofErr w:type="spellStart"/>
+      <w:r>
+        <w:rPr>
+          <w:rFonts w:ascii="Arial" w:hAnsi="Arial" w:cs="Arial"/>
+        </w:rPr>
+        <w:t>Tag</w:t>
+      </w:r>
+      <w:proofErr w:type="spellEnd"/>
+      <w:r>
+        <w:rPr>
+          <w:rFonts w:ascii="Arial" w:hAnsi="Arial" w:cs="Arial"/>
+        </w:rPr>
+        <w:t xml:space="preserve"> &lt;</w:t>
+      </w:r>
+      <w:proofErr w:type="spellStart"/>
+      <w:r>
+        <w:rPr>
+          <w:rFonts w:ascii="Arial" w:hAnsi="Arial" w:cs="Arial"/>
+        </w:rPr>
+        <w:t>tfoot</w:t>
+      </w:r>
+      <w:proofErr w:type="spellEnd"/>
+      <w:r>
+        <w:rPr>
+          <w:rFonts w:ascii="Arial" w:hAnsi="Arial" w:cs="Arial"/>
+        </w:rPr>
+        <w:t>&gt; insere rodapé</w:t>
       </w:r>
     </w:p>
     <w:p>
@@ -364,49 +606,209 @@
           <w:rFonts w:ascii="Arial" w:hAnsi="Arial" w:cs="Arial"/>
           <w:b/>
         </w:rPr>
-        <w:t>Atributo Action:</w:t>
-      </w:r>
-    </w:p>
-    <w:p>
-      <w:pPr>
-        <w:spacing w:after="0" w:line="240" w:lineRule="auto"/>
-        <w:rPr>
-          <w:rFonts w:ascii="Arial" w:hAnsi="Arial" w:cs="Arial"/>
-        </w:rPr>
-      </w:pPr>
-      <w:r>
-        <w:rPr>
-          <w:rFonts w:ascii="Arial" w:hAnsi="Arial" w:cs="Arial"/>
-        </w:rPr>
-        <w:t>Determina pra qual url a requisição get ou post será enviada.</w:t>
-      </w:r>
-    </w:p>
-    <w:p>
-      <w:pPr>
-        <w:spacing w:after="0" w:line="240" w:lineRule="auto"/>
-        <w:rPr>
-          <w:rFonts w:ascii="Arial" w:hAnsi="Arial" w:cs="Arial"/>
-        </w:rPr>
-      </w:pPr>
-      <w:r>
-        <w:rPr>
-          <w:rFonts w:ascii="Arial" w:hAnsi="Arial" w:cs="Arial"/>
-        </w:rPr>
-        <w:t>Placeholder: mesma função do hint no android, exibe uma msg dentro do form em segundo plano.</w:t>
-      </w:r>
-    </w:p>
-    <w:p>
-      <w:pPr>
-        <w:spacing w:after="0" w:line="240" w:lineRule="auto"/>
-        <w:rPr>
-          <w:rFonts w:ascii="Arial" w:hAnsi="Arial" w:cs="Arial"/>
-        </w:rPr>
-      </w:pPr>
-      <w:r>
-        <w:rPr>
-          <w:rFonts w:ascii="Arial" w:hAnsi="Arial" w:cs="Arial"/>
-        </w:rPr>
-        <w:t>Value: exibe a msg dentro do form mas tem que ser apagada.</w:t>
+        <w:t xml:space="preserve">Atributo </w:t>
+      </w:r>
+      <w:proofErr w:type="spellStart"/>
+      <w:r>
+        <w:rPr>
+          <w:rFonts w:ascii="Arial" w:hAnsi="Arial" w:cs="Arial"/>
+          <w:b/>
+        </w:rPr>
+        <w:t>Action</w:t>
+      </w:r>
+      <w:proofErr w:type="spellEnd"/>
+      <w:r>
+        <w:rPr>
+          <w:rFonts w:ascii="Arial" w:hAnsi="Arial" w:cs="Arial"/>
+          <w:b/>
+        </w:rPr>
+        <w:t>:</w:t>
+      </w:r>
+    </w:p>
+    <w:p>
+      <w:pPr>
+        <w:spacing w:after="0" w:line="240" w:lineRule="auto"/>
+        <w:rPr>
+          <w:rFonts w:ascii="Arial" w:hAnsi="Arial" w:cs="Arial"/>
+        </w:rPr>
+      </w:pPr>
+      <w:r>
+        <w:rPr>
+          <w:rFonts w:ascii="Arial" w:hAnsi="Arial" w:cs="Arial"/>
+        </w:rPr>
+        <w:t xml:space="preserve">Determina pra qual </w:t>
+      </w:r>
+      <w:proofErr w:type="spellStart"/>
+      <w:r>
+        <w:rPr>
+          <w:rFonts w:ascii="Arial" w:hAnsi="Arial" w:cs="Arial"/>
+        </w:rPr>
+        <w:t>url</w:t>
+      </w:r>
+      <w:proofErr w:type="spellEnd"/>
+      <w:r>
+        <w:rPr>
+          <w:rFonts w:ascii="Arial" w:hAnsi="Arial" w:cs="Arial"/>
+        </w:rPr>
+        <w:t xml:space="preserve"> a requisição </w:t>
+      </w:r>
+      <w:proofErr w:type="spellStart"/>
+      <w:r>
+        <w:rPr>
+          <w:rFonts w:ascii="Arial" w:hAnsi="Arial" w:cs="Arial"/>
+        </w:rPr>
+        <w:t>get</w:t>
+      </w:r>
+      <w:proofErr w:type="spellEnd"/>
+      <w:r>
+        <w:rPr>
+          <w:rFonts w:ascii="Arial" w:hAnsi="Arial" w:cs="Arial"/>
+        </w:rPr>
+        <w:t xml:space="preserve"> ou post será enviada.</w:t>
+      </w:r>
+    </w:p>
+    <w:p>
+      <w:pPr>
+        <w:spacing w:after="0" w:line="240" w:lineRule="auto"/>
+        <w:rPr>
+          <w:rFonts w:ascii="Arial" w:hAnsi="Arial" w:cs="Arial"/>
+        </w:rPr>
+      </w:pPr>
+      <w:proofErr w:type="spellStart"/>
+      <w:r>
+        <w:rPr>
+          <w:rFonts w:ascii="Arial" w:hAnsi="Arial" w:cs="Arial"/>
+        </w:rPr>
+        <w:t>Placeholder</w:t>
+      </w:r>
+      <w:proofErr w:type="spellEnd"/>
+      <w:r>
+        <w:rPr>
+          <w:rFonts w:ascii="Arial" w:hAnsi="Arial" w:cs="Arial"/>
+        </w:rPr>
+        <w:t xml:space="preserve">: mesma função do </w:t>
+      </w:r>
+      <w:proofErr w:type="spellStart"/>
+      <w:r>
+        <w:rPr>
+          <w:rFonts w:ascii="Arial" w:hAnsi="Arial" w:cs="Arial"/>
+        </w:rPr>
+        <w:t>hint</w:t>
+      </w:r>
+      <w:proofErr w:type="spellEnd"/>
+      <w:r>
+        <w:rPr>
+          <w:rFonts w:ascii="Arial" w:hAnsi="Arial" w:cs="Arial"/>
+        </w:rPr>
+        <w:t xml:space="preserve"> no </w:t>
+      </w:r>
+      <w:proofErr w:type="spellStart"/>
+      <w:r>
+        <w:rPr>
+          <w:rFonts w:ascii="Arial" w:hAnsi="Arial" w:cs="Arial"/>
+        </w:rPr>
+        <w:t>android</w:t>
+      </w:r>
+      <w:proofErr w:type="spellEnd"/>
+      <w:proofErr w:type="gramStart"/>
+      <w:r>
+        <w:rPr>
+          <w:rFonts w:ascii="Arial" w:hAnsi="Arial" w:cs="Arial"/>
+        </w:rPr>
+        <w:t>, exibe</w:t>
+      </w:r>
+      <w:proofErr w:type="gramEnd"/>
+      <w:r>
+        <w:rPr>
+          <w:rFonts w:ascii="Arial" w:hAnsi="Arial" w:cs="Arial"/>
+        </w:rPr>
+        <w:t xml:space="preserve"> uma </w:t>
+      </w:r>
+      <w:proofErr w:type="spellStart"/>
+      <w:r>
+        <w:rPr>
+          <w:rFonts w:ascii="Arial" w:hAnsi="Arial" w:cs="Arial"/>
+        </w:rPr>
+        <w:t>msg</w:t>
+      </w:r>
+      <w:proofErr w:type="spellEnd"/>
+      <w:r>
+        <w:rPr>
+          <w:rFonts w:ascii="Arial" w:hAnsi="Arial" w:cs="Arial"/>
+        </w:rPr>
+        <w:t xml:space="preserve"> dentro do </w:t>
+      </w:r>
+      <w:proofErr w:type="spellStart"/>
+      <w:r>
+        <w:rPr>
+          <w:rFonts w:ascii="Arial" w:hAnsi="Arial" w:cs="Arial"/>
+        </w:rPr>
+        <w:t>form</w:t>
+      </w:r>
+      <w:proofErr w:type="spellEnd"/>
+      <w:r>
+        <w:rPr>
+          <w:rFonts w:ascii="Arial" w:hAnsi="Arial" w:cs="Arial"/>
+        </w:rPr>
+        <w:t xml:space="preserve"> em segundo plano.</w:t>
+      </w:r>
+    </w:p>
+    <w:p>
+      <w:pPr>
+        <w:spacing w:after="0" w:line="240" w:lineRule="auto"/>
+        <w:rPr>
+          <w:rFonts w:ascii="Arial" w:hAnsi="Arial" w:cs="Arial"/>
+        </w:rPr>
+      </w:pPr>
+      <w:proofErr w:type="spellStart"/>
+      <w:r>
+        <w:rPr>
+          <w:rFonts w:ascii="Arial" w:hAnsi="Arial" w:cs="Arial"/>
+        </w:rPr>
+        <w:t>Value</w:t>
+      </w:r>
+      <w:proofErr w:type="spellEnd"/>
+      <w:r>
+        <w:rPr>
+          <w:rFonts w:ascii="Arial" w:hAnsi="Arial" w:cs="Arial"/>
+        </w:rPr>
+        <w:t xml:space="preserve">: exibe a </w:t>
+      </w:r>
+      <w:proofErr w:type="spellStart"/>
+      <w:r>
+        <w:rPr>
+          <w:rFonts w:ascii="Arial" w:hAnsi="Arial" w:cs="Arial"/>
+        </w:rPr>
+        <w:t>msg</w:t>
+      </w:r>
+      <w:proofErr w:type="spellEnd"/>
+      <w:r>
+        <w:rPr>
+          <w:rFonts w:ascii="Arial" w:hAnsi="Arial" w:cs="Arial"/>
+        </w:rPr>
+        <w:t xml:space="preserve"> dentro do </w:t>
+      </w:r>
+      <w:proofErr w:type="spellStart"/>
+      <w:r>
+        <w:rPr>
+          <w:rFonts w:ascii="Arial" w:hAnsi="Arial" w:cs="Arial"/>
+        </w:rPr>
+        <w:t>form</w:t>
+      </w:r>
+      <w:proofErr w:type="spellEnd"/>
+      <w:proofErr w:type="gramStart"/>
+      <w:r>
+        <w:rPr>
+          <w:rFonts w:ascii="Arial" w:hAnsi="Arial" w:cs="Arial"/>
+        </w:rPr>
+        <w:t xml:space="preserve"> mas</w:t>
+      </w:r>
+      <w:proofErr w:type="gramEnd"/>
+      <w:r>
+        <w:rPr>
+          <w:rFonts w:ascii="Arial" w:hAnsi="Arial" w:cs="Arial"/>
+        </w:rPr>
+        <w:t xml:space="preserve"> tem que ser apagada.</w:t>
       </w:r>
     </w:p>
     <w:p>
@@ -479,77 +881,134 @@
           <w:rFonts w:ascii="Arial" w:hAnsi="Arial" w:cs="Arial"/>
           <w:b/>
         </w:rPr>
-        <w:t>Atributo input type</w:t>
-      </w:r>
-    </w:p>
-    <w:p>
-      <w:pPr>
-        <w:spacing w:after="0" w:line="240" w:lineRule="auto"/>
-        <w:rPr>
-          <w:rFonts w:ascii="Arial" w:hAnsi="Arial" w:cs="Arial"/>
-        </w:rPr>
-      </w:pPr>
-      <w:r>
-        <w:rPr>
-          <w:rFonts w:ascii="Arial" w:hAnsi="Arial" w:cs="Arial"/>
-        </w:rPr>
-        <w:t>Text: permite qualquer tipo de texto</w:t>
-      </w:r>
-    </w:p>
-    <w:p>
-      <w:pPr>
-        <w:spacing w:after="0" w:line="240" w:lineRule="auto"/>
-        <w:rPr>
-          <w:rFonts w:ascii="Arial" w:hAnsi="Arial" w:cs="Arial"/>
-        </w:rPr>
-      </w:pPr>
-      <w:r>
-        <w:rPr>
-          <w:rFonts w:ascii="Arial" w:hAnsi="Arial" w:cs="Arial"/>
-        </w:rPr>
-        <w:t>Password: permite senha, ele esconde as informações</w:t>
-      </w:r>
-    </w:p>
-    <w:p>
-      <w:pPr>
-        <w:spacing w:after="0" w:line="240" w:lineRule="auto"/>
-        <w:rPr>
-          <w:rFonts w:ascii="Arial" w:hAnsi="Arial" w:cs="Arial"/>
-        </w:rPr>
-      </w:pPr>
-      <w:r>
-        <w:rPr>
-          <w:rFonts w:ascii="Arial" w:hAnsi="Arial" w:cs="Arial"/>
-        </w:rPr>
-        <w:t>Email: ele não permite sem o @</w:t>
-      </w:r>
-    </w:p>
-    <w:p>
-      <w:pPr>
-        <w:spacing w:after="0" w:line="240" w:lineRule="auto"/>
-        <w:rPr>
-          <w:rFonts w:ascii="Arial" w:hAnsi="Arial" w:cs="Arial"/>
-        </w:rPr>
-      </w:pPr>
-      <w:r>
-        <w:rPr>
-          <w:rFonts w:ascii="Arial" w:hAnsi="Arial" w:cs="Arial"/>
-        </w:rPr>
-        <w:t>Search: para fazer busca</w:t>
-      </w:r>
-    </w:p>
-    <w:p>
-      <w:pPr>
-        <w:spacing w:after="0" w:line="240" w:lineRule="auto"/>
-        <w:rPr>
-          <w:rFonts w:ascii="Arial" w:hAnsi="Arial" w:cs="Arial"/>
-        </w:rPr>
-      </w:pPr>
-      <w:r>
-        <w:rPr>
-          <w:rFonts w:ascii="Arial" w:hAnsi="Arial" w:cs="Arial"/>
-        </w:rPr>
-        <w:t>Tel: formato para telefone</w:t>
+        <w:t xml:space="preserve">Atributo input </w:t>
+      </w:r>
+      <w:proofErr w:type="spellStart"/>
+      <w:r>
+        <w:rPr>
+          <w:rFonts w:ascii="Arial" w:hAnsi="Arial" w:cs="Arial"/>
+          <w:b/>
+        </w:rPr>
+        <w:t>type</w:t>
+      </w:r>
+      <w:proofErr w:type="spellEnd"/>
+    </w:p>
+    <w:p>
+      <w:pPr>
+        <w:spacing w:after="0" w:line="240" w:lineRule="auto"/>
+        <w:rPr>
+          <w:rFonts w:ascii="Arial" w:hAnsi="Arial" w:cs="Arial"/>
+        </w:rPr>
+      </w:pPr>
+      <w:proofErr w:type="spellStart"/>
+      <w:r>
+        <w:rPr>
+          <w:rFonts w:ascii="Arial" w:hAnsi="Arial" w:cs="Arial"/>
+        </w:rPr>
+        <w:t>Text</w:t>
+      </w:r>
+      <w:proofErr w:type="spellEnd"/>
+      <w:r>
+        <w:rPr>
+          <w:rFonts w:ascii="Arial" w:hAnsi="Arial" w:cs="Arial"/>
+        </w:rPr>
+        <w:t>: permite qualquer tipo de texto</w:t>
+      </w:r>
+    </w:p>
+    <w:p>
+      <w:pPr>
+        <w:spacing w:after="0" w:line="240" w:lineRule="auto"/>
+        <w:rPr>
+          <w:rFonts w:ascii="Arial" w:hAnsi="Arial" w:cs="Arial"/>
+        </w:rPr>
+      </w:pPr>
+      <w:proofErr w:type="spellStart"/>
+      <w:r>
+        <w:rPr>
+          <w:rFonts w:ascii="Arial" w:hAnsi="Arial" w:cs="Arial"/>
+        </w:rPr>
+        <w:t>Password</w:t>
+      </w:r>
+      <w:proofErr w:type="spellEnd"/>
+      <w:r>
+        <w:rPr>
+          <w:rFonts w:ascii="Arial" w:hAnsi="Arial" w:cs="Arial"/>
+        </w:rPr>
+        <w:t xml:space="preserve">: permite senha, ele esconde as </w:t>
+      </w:r>
+      <w:proofErr w:type="gramStart"/>
+      <w:r>
+        <w:rPr>
+          <w:rFonts w:ascii="Arial" w:hAnsi="Arial" w:cs="Arial"/>
+        </w:rPr>
+        <w:t>informações</w:t>
+      </w:r>
+      <w:proofErr w:type="gramEnd"/>
+    </w:p>
+    <w:p>
+      <w:pPr>
+        <w:spacing w:after="0" w:line="240" w:lineRule="auto"/>
+        <w:rPr>
+          <w:rFonts w:ascii="Arial" w:hAnsi="Arial" w:cs="Arial"/>
+        </w:rPr>
+      </w:pPr>
+      <w:proofErr w:type="spellStart"/>
+      <w:r>
+        <w:rPr>
+          <w:rFonts w:ascii="Arial" w:hAnsi="Arial" w:cs="Arial"/>
+        </w:rPr>
+        <w:t>Email</w:t>
+      </w:r>
+      <w:proofErr w:type="spellEnd"/>
+      <w:r>
+        <w:rPr>
+          <w:rFonts w:ascii="Arial" w:hAnsi="Arial" w:cs="Arial"/>
+        </w:rPr>
+        <w:t>: ele não permite sem o @</w:t>
+      </w:r>
+    </w:p>
+    <w:p>
+      <w:pPr>
+        <w:spacing w:after="0" w:line="240" w:lineRule="auto"/>
+        <w:rPr>
+          <w:rFonts w:ascii="Arial" w:hAnsi="Arial" w:cs="Arial"/>
+        </w:rPr>
+      </w:pPr>
+      <w:proofErr w:type="spellStart"/>
+      <w:r>
+        <w:rPr>
+          <w:rFonts w:ascii="Arial" w:hAnsi="Arial" w:cs="Arial"/>
+        </w:rPr>
+        <w:t>Search</w:t>
+      </w:r>
+      <w:proofErr w:type="spellEnd"/>
+      <w:r>
+        <w:rPr>
+          <w:rFonts w:ascii="Arial" w:hAnsi="Arial" w:cs="Arial"/>
+        </w:rPr>
+        <w:t>: para fazer busca</w:t>
+      </w:r>
+    </w:p>
+    <w:p>
+      <w:pPr>
+        <w:spacing w:after="0" w:line="240" w:lineRule="auto"/>
+        <w:rPr>
+          <w:rFonts w:ascii="Arial" w:hAnsi="Arial" w:cs="Arial"/>
+        </w:rPr>
+      </w:pPr>
+      <w:proofErr w:type="spellStart"/>
+      <w:r>
+        <w:rPr>
+          <w:rFonts w:ascii="Arial" w:hAnsi="Arial" w:cs="Arial"/>
+        </w:rPr>
+        <w:t>Tel</w:t>
+      </w:r>
+      <w:proofErr w:type="spellEnd"/>
+      <w:r>
+        <w:rPr>
+          <w:rFonts w:ascii="Arial" w:hAnsi="Arial" w:cs="Arial"/>
+        </w:rPr>
+        <w:t>: formato para telefone</w:t>
       </w:r>
     </w:p>
     <w:p>
@@ -665,40 +1124,94 @@
           <w:rFonts w:ascii="Arial" w:hAnsi="Arial" w:cs="Arial"/>
         </w:rPr>
       </w:pPr>
+      <w:proofErr w:type="gramStart"/>
       <w:r>
         <w:rPr>
           <w:rFonts w:ascii="Arial" w:hAnsi="Arial" w:cs="Arial"/>
         </w:rPr>
         <w:lastRenderedPageBreak/>
-        <w:t>campo numérico: só aceita números</w:t>
-      </w:r>
-    </w:p>
-    <w:p>
-      <w:pPr>
-        <w:spacing w:after="0" w:line="240" w:lineRule="auto"/>
-        <w:rPr>
-          <w:rFonts w:ascii="Arial" w:hAnsi="Arial" w:cs="Arial"/>
-        </w:rPr>
-      </w:pPr>
-      <w:r>
-        <w:rPr>
-          <w:rFonts w:ascii="Arial" w:hAnsi="Arial" w:cs="Arial"/>
-        </w:rPr>
-        <w:t>campo url: valida se é uma url válida</w:t>
-      </w:r>
-    </w:p>
-    <w:p>
-      <w:pPr>
-        <w:spacing w:after="0" w:line="240" w:lineRule="auto"/>
-        <w:rPr>
-          <w:rFonts w:ascii="Arial" w:hAnsi="Arial" w:cs="Arial"/>
-        </w:rPr>
-      </w:pPr>
-      <w:r>
-        <w:rPr>
-          <w:rFonts w:ascii="Arial" w:hAnsi="Arial" w:cs="Arial"/>
-        </w:rPr>
-        <w:t>slider: permite um type ranger, ou seja, um</w:t>
+        <w:t>campo</w:t>
+      </w:r>
+      <w:proofErr w:type="gramEnd"/>
+      <w:r>
+        <w:rPr>
+          <w:rFonts w:ascii="Arial" w:hAnsi="Arial" w:cs="Arial"/>
+        </w:rPr>
+        <w:t xml:space="preserve"> numérico: só aceita números</w:t>
+      </w:r>
+    </w:p>
+    <w:p>
+      <w:pPr>
+        <w:spacing w:after="0" w:line="240" w:lineRule="auto"/>
+        <w:rPr>
+          <w:rFonts w:ascii="Arial" w:hAnsi="Arial" w:cs="Arial"/>
+        </w:rPr>
+      </w:pPr>
+      <w:proofErr w:type="gramStart"/>
+      <w:r>
+        <w:rPr>
+          <w:rFonts w:ascii="Arial" w:hAnsi="Arial" w:cs="Arial"/>
+        </w:rPr>
+        <w:t>campo</w:t>
+      </w:r>
+      <w:proofErr w:type="gramEnd"/>
+      <w:r>
+        <w:rPr>
+          <w:rFonts w:ascii="Arial" w:hAnsi="Arial" w:cs="Arial"/>
+        </w:rPr>
+        <w:t xml:space="preserve"> url: valida se é uma </w:t>
+      </w:r>
+      <w:proofErr w:type="spellStart"/>
+      <w:r>
+        <w:rPr>
+          <w:rFonts w:ascii="Arial" w:hAnsi="Arial" w:cs="Arial"/>
+        </w:rPr>
+        <w:t>url</w:t>
+      </w:r>
+      <w:proofErr w:type="spellEnd"/>
+      <w:r>
+        <w:rPr>
+          <w:rFonts w:ascii="Arial" w:hAnsi="Arial" w:cs="Arial"/>
+        </w:rPr>
+        <w:t xml:space="preserve"> válida</w:t>
+      </w:r>
+    </w:p>
+    <w:p>
+      <w:pPr>
+        <w:spacing w:after="0" w:line="240" w:lineRule="auto"/>
+        <w:rPr>
+          <w:rFonts w:ascii="Arial" w:hAnsi="Arial" w:cs="Arial"/>
+        </w:rPr>
+      </w:pPr>
+      <w:proofErr w:type="spellStart"/>
+      <w:proofErr w:type="gramStart"/>
+      <w:r>
+        <w:rPr>
+          <w:rFonts w:ascii="Arial" w:hAnsi="Arial" w:cs="Arial"/>
+        </w:rPr>
+        <w:t>slider</w:t>
+      </w:r>
+      <w:proofErr w:type="spellEnd"/>
+      <w:proofErr w:type="gramEnd"/>
+      <w:r>
+        <w:rPr>
+          <w:rFonts w:ascii="Arial" w:hAnsi="Arial" w:cs="Arial"/>
+        </w:rPr>
+        <w:t xml:space="preserve">: permite um </w:t>
+      </w:r>
+      <w:proofErr w:type="spellStart"/>
+      <w:r>
+        <w:rPr>
+          <w:rFonts w:ascii="Arial" w:hAnsi="Arial" w:cs="Arial"/>
+        </w:rPr>
+        <w:t>type</w:t>
+      </w:r>
+      <w:proofErr w:type="spellEnd"/>
+      <w:r>
+        <w:rPr>
+          <w:rFonts w:ascii="Arial" w:hAnsi="Arial" w:cs="Arial"/>
+        </w:rPr>
+        <w:t xml:space="preserve"> ranger, ou seja, um</w:t>
       </w:r>
       <w:r>
         <w:rPr>
@@ -720,39 +1233,67 @@
           <w:rFonts w:ascii="Arial" w:hAnsi="Arial" w:cs="Arial"/>
         </w:rPr>
       </w:pPr>
-      <w:r>
-        <w:rPr>
-          <w:rFonts w:ascii="Arial" w:hAnsi="Arial" w:cs="Arial"/>
-        </w:rPr>
-        <w:t>checkbox: caixa de seleção</w:t>
-      </w:r>
-    </w:p>
-    <w:p>
-      <w:pPr>
-        <w:spacing w:after="0" w:line="240" w:lineRule="auto"/>
-        <w:rPr>
-          <w:rFonts w:ascii="Arial" w:hAnsi="Arial" w:cs="Arial"/>
-        </w:rPr>
-      </w:pPr>
-      <w:r>
-        <w:rPr>
-          <w:rFonts w:ascii="Arial" w:hAnsi="Arial" w:cs="Arial"/>
-        </w:rPr>
-        <w:t>radio: opção de escolha</w:t>
-      </w:r>
-    </w:p>
-    <w:p>
-      <w:pPr>
-        <w:spacing w:after="0" w:line="240" w:lineRule="auto"/>
-        <w:rPr>
-          <w:rFonts w:ascii="Arial" w:hAnsi="Arial" w:cs="Arial"/>
-        </w:rPr>
-      </w:pPr>
-      <w:r>
-        <w:rPr>
-          <w:rFonts w:ascii="Arial" w:hAnsi="Arial" w:cs="Arial"/>
-        </w:rPr>
-        <w:t>textarea: área padrão para digitar mensagem</w:t>
+      <w:proofErr w:type="spellStart"/>
+      <w:proofErr w:type="gramStart"/>
+      <w:r>
+        <w:rPr>
+          <w:rFonts w:ascii="Arial" w:hAnsi="Arial" w:cs="Arial"/>
+        </w:rPr>
+        <w:t>checkbox</w:t>
+      </w:r>
+      <w:proofErr w:type="spellEnd"/>
+      <w:proofErr w:type="gramEnd"/>
+      <w:r>
+        <w:rPr>
+          <w:rFonts w:ascii="Arial" w:hAnsi="Arial" w:cs="Arial"/>
+        </w:rPr>
+        <w:t>: caixa de seleção</w:t>
+      </w:r>
+    </w:p>
+    <w:p>
+      <w:pPr>
+        <w:spacing w:after="0" w:line="240" w:lineRule="auto"/>
+        <w:rPr>
+          <w:rFonts w:ascii="Arial" w:hAnsi="Arial" w:cs="Arial"/>
+        </w:rPr>
+      </w:pPr>
+      <w:proofErr w:type="gramStart"/>
+      <w:r>
+        <w:rPr>
+          <w:rFonts w:ascii="Arial" w:hAnsi="Arial" w:cs="Arial"/>
+        </w:rPr>
+        <w:t>radio</w:t>
+      </w:r>
+      <w:proofErr w:type="gramEnd"/>
+      <w:r>
+        <w:rPr>
+          <w:rFonts w:ascii="Arial" w:hAnsi="Arial" w:cs="Arial"/>
+        </w:rPr>
+        <w:t>: opção de escolha</w:t>
+      </w:r>
+    </w:p>
+    <w:p>
+      <w:pPr>
+        <w:spacing w:after="0" w:line="240" w:lineRule="auto"/>
+        <w:rPr>
+          <w:rFonts w:ascii="Arial" w:hAnsi="Arial" w:cs="Arial"/>
+        </w:rPr>
+      </w:pPr>
+      <w:proofErr w:type="spellStart"/>
+      <w:proofErr w:type="gramStart"/>
+      <w:r>
+        <w:rPr>
+          <w:rFonts w:ascii="Arial" w:hAnsi="Arial" w:cs="Arial"/>
+        </w:rPr>
+        <w:t>textarea</w:t>
+      </w:r>
+      <w:proofErr w:type="spellEnd"/>
+      <w:proofErr w:type="gramEnd"/>
+      <w:r>
+        <w:rPr>
+          <w:rFonts w:ascii="Arial" w:hAnsi="Arial" w:cs="Arial"/>
+        </w:rPr>
+        <w:t>: área padrão para digitar mensagem</w:t>
       </w:r>
     </w:p>
     <w:p>
@@ -863,12 +1404,374 @@
           <w:u w:val="single"/>
         </w:rPr>
       </w:pPr>
-      <w:r>
-        <w:rPr>
-          <w:rFonts w:ascii="Arial" w:hAnsi="Arial" w:cs="Arial"/>
-          <w:u w:val="single"/>
-        </w:rPr>
-        <w:t>Parei: aula 12 select</w:t>
+    </w:p>
+    <w:p>
+      <w:pPr>
+        <w:spacing w:after="0" w:line="240" w:lineRule="auto"/>
+        <w:rPr>
+          <w:rFonts w:ascii="Arial" w:hAnsi="Arial" w:cs="Arial"/>
+          <w:b/>
+        </w:rPr>
+      </w:pPr>
+      <w:r>
+        <w:rPr>
+          <w:rFonts w:ascii="Arial" w:hAnsi="Arial" w:cs="Arial"/>
+          <w:b/>
+        </w:rPr>
+        <w:t xml:space="preserve">Utilizando o </w:t>
+      </w:r>
+      <w:proofErr w:type="spellStart"/>
+      <w:r>
+        <w:rPr>
+          <w:rFonts w:ascii="Arial" w:hAnsi="Arial" w:cs="Arial"/>
+          <w:b/>
+        </w:rPr>
+        <w:t>select</w:t>
+      </w:r>
+      <w:proofErr w:type="spellEnd"/>
+      <w:r>
+        <w:rPr>
+          <w:rFonts w:ascii="Arial" w:hAnsi="Arial" w:cs="Arial"/>
+          <w:b/>
+        </w:rPr>
+        <w:t>:</w:t>
+      </w:r>
+    </w:p>
+    <w:p>
+      <w:pPr>
+        <w:spacing w:after="0" w:line="240" w:lineRule="auto"/>
+        <w:rPr>
+          <w:rFonts w:ascii="Arial" w:hAnsi="Arial" w:cs="Arial"/>
+        </w:rPr>
+      </w:pPr>
+      <w:r>
+        <w:rPr>
+          <w:rFonts w:ascii="Arial" w:hAnsi="Arial" w:cs="Arial"/>
+        </w:rPr>
+        <w:t xml:space="preserve">Para criar uma lista </w:t>
+      </w:r>
+      <w:proofErr w:type="spellStart"/>
+      <w:proofErr w:type="gramStart"/>
+      <w:r>
+        <w:rPr>
+          <w:rFonts w:ascii="Arial" w:hAnsi="Arial" w:cs="Arial"/>
+        </w:rPr>
+        <w:t>pré</w:t>
+      </w:r>
+      <w:proofErr w:type="spellEnd"/>
+      <w:r>
+        <w:rPr>
+          <w:rFonts w:ascii="Arial" w:hAnsi="Arial" w:cs="Arial"/>
+        </w:rPr>
+        <w:t xml:space="preserve"> definida</w:t>
+      </w:r>
+      <w:proofErr w:type="gramEnd"/>
+      <w:r>
+        <w:rPr>
+          <w:rFonts w:ascii="Arial" w:hAnsi="Arial" w:cs="Arial"/>
+        </w:rPr>
+        <w:t xml:space="preserve"> informando dados ao usuário</w:t>
+      </w:r>
+    </w:p>
+    <w:p>
+      <w:pPr>
+        <w:spacing w:after="0" w:line="240" w:lineRule="auto"/>
+        <w:rPr>
+          <w:rFonts w:ascii="Arial" w:hAnsi="Arial" w:cs="Arial"/>
+          <w:b/>
+        </w:rPr>
+      </w:pPr>
+      <w:r>
+        <w:rPr>
+          <w:noProof/>
+          <w:lang w:eastAsia="pt-BR"/>
+        </w:rPr>
+        <w:drawing>
+          <wp:inline distT="0" distB="0" distL="0" distR="0" wp14:anchorId="4036A2A6" wp14:editId="4EA03026">
+            <wp:extent cx="5612130" cy="1154430"/>
+            <wp:effectExtent l="0" t="0" r="7620" b="7620"/>
+            <wp:docPr id="4" name="Imagem 4"/>
+            <wp:cNvGraphicFramePr>
+              <a:graphicFrameLocks xmlns:a="http://schemas.openxmlformats.org/drawingml/2006/main" noChangeAspect="1"/>
+            </wp:cNvGraphicFramePr>
+            <a:graphic xmlns:a="http://schemas.openxmlformats.org/drawingml/2006/main">
+              <a:graphicData uri="http://schemas.openxmlformats.org/drawingml/2006/picture">
+                <pic:pic xmlns:pic="http://schemas.openxmlformats.org/drawingml/2006/picture">
+                  <pic:nvPicPr>
+                    <pic:cNvPr id="0" name=""/>
+                    <pic:cNvPicPr/>
+                  </pic:nvPicPr>
+                  <pic:blipFill>
+                    <a:blip r:embed="rId13"/>
+                    <a:stretch>
+                      <a:fillRect/>
+                    </a:stretch>
+                  </pic:blipFill>
+                  <pic:spPr>
+                    <a:xfrm>
+                      <a:off x="0" y="0"/>
+                      <a:ext cx="5612130" cy="1154430"/>
+                    </a:xfrm>
+                    <a:prstGeom prst="rect">
+                      <a:avLst/>
+                    </a:prstGeom>
+                  </pic:spPr>
+                </pic:pic>
+              </a:graphicData>
+            </a:graphic>
+          </wp:inline>
+        </w:drawing>
+      </w:r>
+    </w:p>
+    <w:p>
+      <w:pPr>
+        <w:spacing w:after="0" w:line="240" w:lineRule="auto"/>
+        <w:rPr>
+          <w:rFonts w:ascii="Arial" w:hAnsi="Arial" w:cs="Arial"/>
+          <w:b/>
+        </w:rPr>
+      </w:pPr>
+    </w:p>
+    <w:p>
+      <w:pPr>
+        <w:spacing w:after="0" w:line="240" w:lineRule="auto"/>
+        <w:rPr>
+          <w:rFonts w:ascii="Arial" w:hAnsi="Arial" w:cs="Arial"/>
+          <w:b/>
+        </w:rPr>
+      </w:pPr>
+      <w:r>
+        <w:rPr>
+          <w:rFonts w:ascii="Arial" w:hAnsi="Arial" w:cs="Arial"/>
+          <w:b/>
+        </w:rPr>
+        <w:t xml:space="preserve">Usando o </w:t>
+      </w:r>
+      <w:proofErr w:type="spellStart"/>
+      <w:r>
+        <w:rPr>
+          <w:rFonts w:ascii="Arial" w:hAnsi="Arial" w:cs="Arial"/>
+          <w:b/>
+        </w:rPr>
+        <w:t>datalist</w:t>
+      </w:r>
+      <w:proofErr w:type="spellEnd"/>
+      <w:r>
+        <w:rPr>
+          <w:rFonts w:ascii="Arial" w:hAnsi="Arial" w:cs="Arial"/>
+          <w:b/>
+        </w:rPr>
+        <w:t>:</w:t>
+      </w:r>
+    </w:p>
+    <w:p>
+      <w:pPr>
+        <w:spacing w:after="0" w:line="240" w:lineRule="auto"/>
+        <w:rPr>
+          <w:rFonts w:ascii="Arial" w:hAnsi="Arial" w:cs="Arial"/>
+          <w:b/>
+        </w:rPr>
+      </w:pPr>
+    </w:p>
+    <w:p>
+      <w:pPr>
+        <w:spacing w:after="0" w:line="240" w:lineRule="auto"/>
+        <w:rPr>
+          <w:rFonts w:ascii="Arial" w:hAnsi="Arial" w:cs="Arial"/>
+        </w:rPr>
+      </w:pPr>
+      <w:r>
+        <w:rPr>
+          <w:rFonts w:ascii="Arial" w:hAnsi="Arial" w:cs="Arial"/>
+        </w:rPr>
+        <w:t>Criando uma lista mais responsiva</w:t>
+      </w:r>
+      <w:r>
+        <w:rPr>
+          <w:rFonts w:ascii="Arial" w:hAnsi="Arial" w:cs="Arial"/>
+        </w:rPr>
+        <w:t xml:space="preserve">, primeiro cria um input passando uma </w:t>
+      </w:r>
+      <w:proofErr w:type="spellStart"/>
+      <w:r>
+        <w:rPr>
+          <w:rFonts w:ascii="Arial" w:hAnsi="Arial" w:cs="Arial"/>
+        </w:rPr>
+        <w:t>list</w:t>
+      </w:r>
+      <w:proofErr w:type="spellEnd"/>
+      <w:r>
+        <w:rPr>
+          <w:rFonts w:ascii="Arial" w:hAnsi="Arial" w:cs="Arial"/>
+        </w:rPr>
+        <w:t xml:space="preserve"> e na chamada do </w:t>
+      </w:r>
+      <w:proofErr w:type="spellStart"/>
+      <w:r>
+        <w:rPr>
+          <w:rFonts w:ascii="Arial" w:hAnsi="Arial" w:cs="Arial"/>
+        </w:rPr>
+        <w:t>datalist</w:t>
+      </w:r>
+      <w:proofErr w:type="spellEnd"/>
+      <w:r>
+        <w:rPr>
+          <w:rFonts w:ascii="Arial" w:hAnsi="Arial" w:cs="Arial"/>
+        </w:rPr>
+        <w:t xml:space="preserve"> informa no id o </w:t>
+      </w:r>
+      <w:proofErr w:type="spellStart"/>
+      <w:r>
+        <w:rPr>
+          <w:rFonts w:ascii="Arial" w:hAnsi="Arial" w:cs="Arial"/>
+        </w:rPr>
+        <w:t>list</w:t>
+      </w:r>
+      <w:proofErr w:type="spellEnd"/>
+      <w:r>
+        <w:rPr>
+          <w:rFonts w:ascii="Arial" w:hAnsi="Arial" w:cs="Arial"/>
+        </w:rPr>
+        <w:t xml:space="preserve"> referenciado.</w:t>
+      </w:r>
+    </w:p>
+    <w:p>
+      <w:pPr>
+        <w:spacing w:after="0" w:line="240" w:lineRule="auto"/>
+        <w:rPr>
+          <w:rFonts w:ascii="Arial" w:hAnsi="Arial" w:cs="Arial"/>
+          <w:b/>
+        </w:rPr>
+      </w:pPr>
+      <w:r>
+        <w:rPr>
+          <w:noProof/>
+          <w:lang w:eastAsia="pt-BR"/>
+        </w:rPr>
+        <w:drawing>
+          <wp:inline distT="0" distB="0" distL="0" distR="0" wp14:anchorId="75B7ACBA" wp14:editId="226A58ED">
+            <wp:extent cx="4895850" cy="1581150"/>
+            <wp:effectExtent l="0" t="0" r="0" b="0"/>
+            <wp:docPr id="11" name="Imagem 11"/>
+            <wp:cNvGraphicFramePr>
+              <a:graphicFrameLocks xmlns:a="http://schemas.openxmlformats.org/drawingml/2006/main" noChangeAspect="1"/>
+            </wp:cNvGraphicFramePr>
+            <a:graphic xmlns:a="http://schemas.openxmlformats.org/drawingml/2006/main">
+              <a:graphicData uri="http://schemas.openxmlformats.org/drawingml/2006/picture">
+                <pic:pic xmlns:pic="http://schemas.openxmlformats.org/drawingml/2006/picture">
+                  <pic:nvPicPr>
+                    <pic:cNvPr id="0" name=""/>
+                    <pic:cNvPicPr/>
+                  </pic:nvPicPr>
+                  <pic:blipFill>
+                    <a:blip r:embed="rId14"/>
+                    <a:stretch>
+                      <a:fillRect/>
+                    </a:stretch>
+                  </pic:blipFill>
+                  <pic:spPr>
+                    <a:xfrm>
+                      <a:off x="0" y="0"/>
+                      <a:ext cx="4895850" cy="1581150"/>
+                    </a:xfrm>
+                    <a:prstGeom prst="rect">
+                      <a:avLst/>
+                    </a:prstGeom>
+                  </pic:spPr>
+                </pic:pic>
+              </a:graphicData>
+            </a:graphic>
+          </wp:inline>
+        </w:drawing>
+      </w:r>
+    </w:p>
+    <w:p>
+      <w:pPr>
+        <w:spacing w:after="0" w:line="240" w:lineRule="auto"/>
+        <w:rPr>
+          <w:rFonts w:ascii="Arial" w:hAnsi="Arial" w:cs="Arial"/>
+          <w:b/>
+        </w:rPr>
+      </w:pPr>
+      <w:r>
+        <w:rPr>
+          <w:rFonts w:ascii="Arial" w:hAnsi="Arial" w:cs="Arial"/>
+          <w:b/>
+        </w:rPr>
+        <w:lastRenderedPageBreak/>
+        <w:t>Criando botão:</w:t>
+      </w:r>
+    </w:p>
+    <w:p>
+      <w:pPr>
+        <w:spacing w:after="0" w:line="240" w:lineRule="auto"/>
+        <w:rPr>
+          <w:rFonts w:ascii="Arial" w:hAnsi="Arial" w:cs="Arial"/>
+        </w:rPr>
+      </w:pPr>
+      <w:r>
+        <w:rPr>
+          <w:rFonts w:ascii="Arial" w:hAnsi="Arial" w:cs="Arial"/>
+        </w:rPr>
+        <w:t>Essa função permite submeter um formulário, enviando o que foi preenchido na página web, serve para limpar ou enviar.</w:t>
+      </w:r>
+    </w:p>
+    <w:p>
+      <w:pPr>
+        <w:spacing w:after="0" w:line="240" w:lineRule="auto"/>
+        <w:rPr>
+          <w:noProof/>
+          <w:lang w:eastAsia="pt-BR"/>
+        </w:rPr>
+      </w:pPr>
+    </w:p>
+    <w:p>
+      <w:pPr>
+        <w:spacing w:after="0" w:line="240" w:lineRule="auto"/>
+        <w:rPr>
+          <w:rFonts w:ascii="Arial" w:hAnsi="Arial" w:cs="Arial"/>
+        </w:rPr>
+      </w:pPr>
+      <w:r>
+        <w:rPr>
+          <w:noProof/>
+          <w:lang w:eastAsia="pt-BR"/>
+        </w:rPr>
+        <w:drawing>
+          <wp:inline distT="0" distB="0" distL="0" distR="0" wp14:anchorId="038E6C97" wp14:editId="37DC56BC">
+            <wp:extent cx="4000500" cy="790575"/>
+            <wp:effectExtent l="0" t="0" r="0" b="9525"/>
+            <wp:docPr id="14" name="Imagem 14"/>
+            <wp:cNvGraphicFramePr>
+              <a:graphicFrameLocks xmlns:a="http://schemas.openxmlformats.org/drawingml/2006/main" noChangeAspect="1"/>
+            </wp:cNvGraphicFramePr>
+            <a:graphic xmlns:a="http://schemas.openxmlformats.org/drawingml/2006/main">
+              <a:graphicData uri="http://schemas.openxmlformats.org/drawingml/2006/picture">
+                <pic:pic xmlns:pic="http://schemas.openxmlformats.org/drawingml/2006/picture">
+                  <pic:nvPicPr>
+                    <pic:cNvPr id="0" name=""/>
+                    <pic:cNvPicPr/>
+                  </pic:nvPicPr>
+                  <pic:blipFill>
+                    <a:blip r:embed="rId15"/>
+                    <a:stretch>
+                      <a:fillRect/>
+                    </a:stretch>
+                  </pic:blipFill>
+                  <pic:spPr>
+                    <a:xfrm>
+                      <a:off x="0" y="0"/>
+                      <a:ext cx="4000500" cy="790575"/>
+                    </a:xfrm>
+                    <a:prstGeom prst="rect">
+                      <a:avLst/>
+                    </a:prstGeom>
+                  </pic:spPr>
+                </pic:pic>
+              </a:graphicData>
+            </a:graphic>
+          </wp:inline>
+        </w:drawing>
       </w:r>
       <w:bookmarkStart w:id="0" w:name="_GoBack"/>
       <w:bookmarkEnd w:id="0"/>

</xml_diff>